<commit_message>
Working on overide invoices
</commit_message>
<xml_diff>
--- a/vueapi/InvoiceTemplate.docx
+++ b/vueapi/InvoiceTemplate.docx
@@ -1,6 +1,6 @@
 
 <file path=word/document.xml><?xml version="1.0" encoding="utf-8"?>
-<w:document xmlns:wpc="http://schemas.microsoft.com/office/word/2010/wordprocessingCanvas" xmlns:cx="http://schemas.microsoft.com/office/drawing/2014/chartex" xmlns:cx1="http://schemas.microsoft.com/office/drawing/2015/9/8/chartex" xmlns:cx2="http://schemas.microsoft.com/office/drawing/2015/10/21/chartex" xmlns:cx3="http://schemas.microsoft.com/office/drawing/2016/5/9/chartex" xmlns:cx4="http://schemas.microsoft.com/office/drawing/2016/5/10/chartex" xmlns:cx5="http://schemas.microsoft.com/office/drawing/2016/5/11/chartex" xmlns:cx6="http://schemas.microsoft.com/office/drawing/2016/5/12/chartex" xmlns:cx7="http://schemas.microsoft.com/office/drawing/2016/5/13/chartex" xmlns:cx8="http://schemas.microsoft.com/office/drawing/2016/5/14/chartex" xmlns:mc="http://schemas.openxmlformats.org/markup-compatibility/2006" xmlns:aink="http://schemas.microsoft.com/office/drawing/2016/ink" xmlns:am3d="http://schemas.microsoft.com/office/drawing/2017/model3d" xmlns:o="urn:schemas-microsoft-com:office:office" xmlns:r="http://schemas.openxmlformats.org/officeDocument/2006/relationships" xmlns:m="http://schemas.openxmlformats.org/officeDocument/2006/math" xmlns:v="urn:schemas-microsoft-com:vml" xmlns:wp14="http://schemas.microsoft.com/office/word/2010/wordprocessingDrawing" xmlns:wp="http://schemas.openxmlformats.org/drawingml/2006/wordprocessingDrawing" xmlns:w10="urn:schemas-microsoft-com:office:word" xmlns:w="http://schemas.openxmlformats.org/wordprocessingml/2006/main" xmlns:w14="http://schemas.microsoft.com/office/word/2010/wordml" xmlns:w15="http://schemas.microsoft.com/office/word/2012/wordml" xmlns:w16cid="http://schemas.microsoft.com/office/word/2016/wordml/cid" xmlns:w16se="http://schemas.microsoft.com/office/word/2015/wordml/symex" xmlns:wpg="http://schemas.microsoft.com/office/word/2010/wordprocessingGroup" xmlns:wpi="http://schemas.microsoft.com/office/word/2010/wordprocessingInk" xmlns:wne="http://schemas.microsoft.com/office/word/2006/wordml" xmlns:wps="http://schemas.microsoft.com/office/word/2010/wordprocessingShape" mc:Ignorable="w14 w15 w16se w16cid wp14">
+<w:document xmlns:wpc="http://schemas.microsoft.com/office/word/2010/wordprocessingCanvas" xmlns:cx="http://schemas.microsoft.com/office/drawing/2014/chartex" xmlns:cx1="http://schemas.microsoft.com/office/drawing/2015/9/8/chartex" xmlns:mc="http://schemas.openxmlformats.org/markup-compatibility/2006" xmlns:o="urn:schemas-microsoft-com:office:office" xmlns:r="http://schemas.openxmlformats.org/officeDocument/2006/relationships" xmlns:m="http://schemas.openxmlformats.org/officeDocument/2006/math" xmlns:v="urn:schemas-microsoft-com:vml" xmlns:wp14="http://schemas.microsoft.com/office/word/2010/wordprocessingDrawing" xmlns:wp="http://schemas.openxmlformats.org/drawingml/2006/wordprocessingDrawing" xmlns:w10="urn:schemas-microsoft-com:office:word" xmlns:w="http://schemas.openxmlformats.org/wordprocessingml/2006/main" xmlns:w14="http://schemas.microsoft.com/office/word/2010/wordml" xmlns:w15="http://schemas.microsoft.com/office/word/2012/wordml" xmlns:w16se="http://schemas.microsoft.com/office/word/2015/wordml/symex" xmlns:wpg="http://schemas.microsoft.com/office/word/2010/wordprocessingGroup" xmlns:wpi="http://schemas.microsoft.com/office/word/2010/wordprocessingInk" xmlns:wne="http://schemas.microsoft.com/office/word/2006/wordml" xmlns:wps="http://schemas.microsoft.com/office/word/2010/wordprocessingShape" mc:Ignorable="w14 w15 w16se wp14">
   <w:body>
     <w:tbl>
       <w:tblPr>
@@ -121,7 +121,7 @@
                     </wp:anchor>
                   </w:drawing>
                 </mc:Choice>
-                <mc:Fallback>
+                <mc:Fallback xmlns:w16cid="http://schemas.microsoft.com/office/word/2016/wordml/cid" xmlns:am3d="http://schemas.microsoft.com/office/drawing/2017/model3d" xmlns:aink="http://schemas.microsoft.com/office/drawing/2016/ink" xmlns:cx8="http://schemas.microsoft.com/office/drawing/2016/5/14/chartex" xmlns:cx7="http://schemas.microsoft.com/office/drawing/2016/5/13/chartex" xmlns:cx6="http://schemas.microsoft.com/office/drawing/2016/5/12/chartex" xmlns:cx5="http://schemas.microsoft.com/office/drawing/2016/5/11/chartex" xmlns:cx4="http://schemas.microsoft.com/office/drawing/2016/5/10/chartex" xmlns:cx3="http://schemas.microsoft.com/office/drawing/2016/5/9/chartex" xmlns:cx2="http://schemas.microsoft.com/office/drawing/2015/10/21/chartex">
                   <w:pict>
                     <v:rect w14:anchorId="32B71AA6" id="Rectangle 44" o:spid="_x0000_s1026" style="position:absolute;margin-left:-23.75pt;margin-top:-18pt;width:7in;height:9in;flip:y;z-index:-251658240;visibility:visible;mso-wrap-style:square;mso-width-percent:0;mso-height-percent:0;mso-wrap-distance-left:9pt;mso-wrap-distance-top:0;mso-wrap-distance-right:9pt;mso-wrap-distance-bottom:0;mso-position-horizontal:absolute;mso-position-horizontal-relative:text;mso-position-vertical:absolute;mso-position-vertical-relative:text;mso-width-percent:0;mso-height-percent:0;mso-width-relative:page;mso-height-relative:page;v-text-anchor:top" o:gfxdata="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" filled="f" fillcolor="#f9faf0" strokecolor="#4b7b8a [2404]" strokeweight="2.5pt">
                       <v:stroke linestyle="thickThin"/>
@@ -147,7 +147,6 @@
             <w:pPr>
               <w:pStyle w:val="DateandNumber"/>
             </w:pPr>
-            <w:proofErr w:type="spellStart"/>
             <w:r>
               <w:t>Date</w:t>
             </w:r>
@@ -155,6 +154,11 @@
               <w:t>:</w:t>
             </w:r>
             <w:r>
+              <w:t xml:space="preserve"> </w:t>
+            </w:r>
+            <w:bookmarkStart w:id="0" w:name="_GoBack"/>
+            <w:bookmarkEnd w:id="0"/>
+            <w:r>
               <w:fldChar w:fldCharType="begin"/>
             </w:r>
             <w:r>
@@ -167,19 +171,12 @@
               <w:rPr>
                 <w:noProof/>
               </w:rPr>
-              <w:t>«Date</w:t>
-            </w:r>
-            <w:proofErr w:type="spellEnd"/>
+              <w:t>«Date»</w:t>
+            </w:r>
             <w:r>
               <w:rPr>
                 <w:noProof/>
               </w:rPr>
-              <w:t>»</w:t>
-            </w:r>
-            <w:r>
-              <w:rPr>
-                <w:noProof/>
-              </w:rPr>
               <w:fldChar w:fldCharType="end"/>
             </w:r>
           </w:p>
@@ -199,27 +196,14 @@
             <w:r>
               <w:t xml:space="preserve"> </w:t>
             </w:r>
-            <w:r>
-              <w:fldChar w:fldCharType="begin"/>
-            </w:r>
-            <w:r>
-              <w:instrText xml:space="preserve"> MERGEFIELD  InvoiceId  \* MERGEFORMAT </w:instrText>
-            </w:r>
-            <w:r>
-              <w:fldChar w:fldCharType="separate"/>
-            </w:r>
-            <w:r>
-              <w:rPr>
-                <w:noProof/>
-              </w:rPr>
-              <w:t>«InvoiceId»</w:t>
-            </w:r>
-            <w:r>
-              <w:rPr>
-                <w:noProof/>
-              </w:rPr>
-              <w:fldChar w:fldCharType="end"/>
-            </w:r>
+            <w:fldSimple w:instr=" MERGEFIELD  InvoiceId  \* MERGEFORMAT ">
+              <w:r>
+                <w:rPr>
+                  <w:noProof/>
+                </w:rPr>
+                <w:t>«InvoiceId»</w:t>
+              </w:r>
+            </w:fldSimple>
           </w:p>
           <w:p>
             <w:pPr>
@@ -300,20 +284,42 @@
                 <w:noProof/>
               </w:rPr>
             </w:pPr>
-            <w:r>
+            <w:fldSimple w:instr=" MERGEFIELD  BillingName  \* MERGEFORMAT ">
+              <w:r>
+                <w:rPr>
+                  <w:noProof/>
+                </w:rPr>
+                <w:t>«Billing Name»</w:t>
+              </w:r>
+            </w:fldSimple>
+          </w:p>
+          <w:p>
+            <w:pPr>
+              <w:pStyle w:val="leftalignedtext"/>
+            </w:pPr>
+            <w:r>
+              <w:rPr>
+                <w:noProof/>
+              </w:rPr>
               <w:fldChar w:fldCharType="begin"/>
             </w:r>
             <w:r>
-              <w:instrText xml:space="preserve"> MERGEFIELD  BillingName  \* MERGEFORMAT </w:instrText>
-            </w:r>
-            <w:r>
+              <w:rPr>
+                <w:noProof/>
+              </w:rPr>
+              <w:instrText xml:space="preserve"> MERGEFIELD BillingAddress \* MERGEFORMAT </w:instrText>
+            </w:r>
+            <w:r>
+              <w:rPr>
+                <w:noProof/>
+              </w:rPr>
               <w:fldChar w:fldCharType="separate"/>
             </w:r>
             <w:r>
               <w:rPr>
                 <w:noProof/>
               </w:rPr>
-              <w:t>«Billing Name»</w:t>
+              <w:t>«BillingAddress»</w:t>
             </w:r>
             <w:r>
               <w:rPr>
@@ -326,62 +332,14 @@
             <w:pPr>
               <w:pStyle w:val="leftalignedtext"/>
             </w:pPr>
-            <w:r>
-              <w:rPr>
-                <w:noProof/>
-              </w:rPr>
-              <w:fldChar w:fldCharType="begin"/>
-            </w:r>
-            <w:r>
-              <w:rPr>
-                <w:noProof/>
-              </w:rPr>
-              <w:instrText xml:space="preserve"> MERGEFIELD BillingAddress \* MERGEFORMAT </w:instrText>
-            </w:r>
-            <w:r>
-              <w:rPr>
-                <w:noProof/>
-              </w:rPr>
-              <w:fldChar w:fldCharType="separate"/>
-            </w:r>
-            <w:r>
-              <w:rPr>
-                <w:noProof/>
-              </w:rPr>
-              <w:t>«BillingAddress»</w:t>
-            </w:r>
-            <w:r>
-              <w:rPr>
-                <w:noProof/>
-              </w:rPr>
-              <w:fldChar w:fldCharType="end"/>
-            </w:r>
-          </w:p>
-          <w:p>
-            <w:pPr>
-              <w:pStyle w:val="leftalignedtext"/>
-            </w:pPr>
-            <w:r>
-              <w:fldChar w:fldCharType="begin"/>
-            </w:r>
-            <w:r>
-              <w:instrText xml:space="preserve"> MERGEFIELD  BillingJob  \* MERGEFORMAT </w:instrText>
-            </w:r>
-            <w:r>
-              <w:fldChar w:fldCharType="separate"/>
-            </w:r>
-            <w:r>
-              <w:rPr>
-                <w:noProof/>
-              </w:rPr>
-              <w:t>«Billing Job»</w:t>
-            </w:r>
-            <w:r>
-              <w:rPr>
-                <w:noProof/>
-              </w:rPr>
-              <w:fldChar w:fldCharType="end"/>
-            </w:r>
+            <w:fldSimple w:instr=" MERGEFIELD  BillingJob  \* MERGEFORMAT ">
+              <w:r>
+                <w:rPr>
+                  <w:noProof/>
+                </w:rPr>
+                <w:t>«Billing Job»</w:t>
+              </w:r>
+            </w:fldSimple>
           </w:p>
         </w:tc>
         <w:tc>
@@ -477,11 +435,9 @@
                     <w:r>
                       <w:t xml:space="preserve"> </w:t>
                     </w:r>
-                    <w:proofErr w:type="spellStart"/>
                     <w:r>
                       <w:t>Wiswall</w:t>
                     </w:r>
-                    <w:proofErr w:type="spellEnd"/>
                   </w:p>
                 </w:sdtContent>
               </w:sdt>
@@ -751,8 +707,6 @@
               </w:rPr>
               <w:t>Landon</w:t>
             </w:r>
-            <w:bookmarkStart w:id="0" w:name="_GoBack"/>
-            <w:bookmarkEnd w:id="0"/>
             <w:r>
               <w:rPr>
                 <w:sz w:val="20"/>
@@ -760,7 +714,6 @@
               </w:rPr>
               <w:t xml:space="preserve"> </w:t>
             </w:r>
-            <w:proofErr w:type="spellStart"/>
             <w:r>
               <w:rPr>
                 <w:sz w:val="20"/>
@@ -768,7 +721,6 @@
               </w:rPr>
               <w:t>Wiswall</w:t>
             </w:r>
-            <w:proofErr w:type="spellEnd"/>
           </w:p>
         </w:tc>
         <w:tc>
@@ -1973,15 +1925,7 @@
     <w:p/>
     <w:p>
       <w:r>
-        <w:t xml:space="preserve">Notice to Owner: Failure to pay for services can result in the filing of a mechanics lien on the property which is the subject of this invoice pursuant to chapter 429.080, </w:t>
-      </w:r>
-      <w:proofErr w:type="spellStart"/>
-      <w:r>
-        <w:t>RSMo</w:t>
-      </w:r>
-      <w:proofErr w:type="spellEnd"/>
-      <w:r>
-        <w:t xml:space="preserve">. </w:t>
+        <w:t xml:space="preserve">Notice to Owner: Failure to pay for services can result in the filing of a mechanics lien on the property which is the subject of this invoice pursuant to chapter 429.080, RSMo. </w:t>
       </w:r>
     </w:p>
     <w:p/>
@@ -2008,7 +1952,7 @@
 </file>
 
 <file path=word/styles.xml><?xml version="1.0" encoding="utf-8"?>
-<w:styles xmlns:mc="http://schemas.openxmlformats.org/markup-compatibility/2006" xmlns:r="http://schemas.openxmlformats.org/officeDocument/2006/relationships" xmlns:w="http://schemas.openxmlformats.org/wordprocessingml/2006/main" xmlns:w14="http://schemas.microsoft.com/office/word/2010/wordml" xmlns:w15="http://schemas.microsoft.com/office/word/2012/wordml" xmlns:w16cid="http://schemas.microsoft.com/office/word/2016/wordml/cid" xmlns:w16se="http://schemas.microsoft.com/office/word/2015/wordml/symex" mc:Ignorable="w14 w15 w16se w16cid">
+<w:styles xmlns:mc="http://schemas.openxmlformats.org/markup-compatibility/2006" xmlns:r="http://schemas.openxmlformats.org/officeDocument/2006/relationships" xmlns:w="http://schemas.openxmlformats.org/wordprocessingml/2006/main" xmlns:w14="http://schemas.microsoft.com/office/word/2010/wordml" xmlns:w15="http://schemas.microsoft.com/office/word/2012/wordml" xmlns:w16se="http://schemas.microsoft.com/office/word/2015/wordml/symex" mc:Ignorable="w14 w15 w16se">
   <w:docDefaults>
     <w:rPrDefault>
       <w:rPr>
@@ -2018,7 +1962,7 @@
     </w:rPrDefault>
     <w:pPrDefault/>
   </w:docDefaults>
-  <w:latentStyles w:defLockedState="0" w:defUIPriority="0" w:defSemiHidden="0" w:defUnhideWhenUsed="0" w:defQFormat="0" w:count="376">
+  <w:latentStyles w:defLockedState="0" w:defUIPriority="0" w:defSemiHidden="0" w:defUnhideWhenUsed="0" w:defQFormat="0" w:count="371">
     <w:lsdException w:name="Normal" w:qFormat="1"/>
     <w:lsdException w:name="heading 1" w:qFormat="1"/>
     <w:lsdException w:name="heading 2" w:qFormat="1"/>
@@ -2383,11 +2327,6 @@
     <w:lsdException w:name="List Table 5 Dark Accent 6" w:uiPriority="50"/>
     <w:lsdException w:name="List Table 6 Colorful Accent 6" w:uiPriority="51"/>
     <w:lsdException w:name="List Table 7 Colorful Accent 6" w:uiPriority="52"/>
-    <w:lsdException w:name="Mention" w:semiHidden="1" w:uiPriority="99" w:unhideWhenUsed="1"/>
-    <w:lsdException w:name="Smart Hyperlink" w:semiHidden="1" w:uiPriority="99" w:unhideWhenUsed="1"/>
-    <w:lsdException w:name="Hashtag" w:semiHidden="1" w:uiPriority="99" w:unhideWhenUsed="1"/>
-    <w:lsdException w:name="Unresolved Mention" w:semiHidden="1" w:uiPriority="99" w:unhideWhenUsed="1"/>
-    <w:lsdException w:name="Smart Link" w:semiHidden="1" w:uiPriority="99" w:unhideWhenUsed="1"/>
   </w:latentStyles>
   <w:style w:type="paragraph" w:default="1" w:styleId="Normal">
     <w:name w:val="Normal"/>
@@ -2676,7 +2615,7 @@
 </file>
 
 <file path=word/glossary/document.xml><?xml version="1.0" encoding="utf-8"?>
-<w:glossaryDocument xmlns:wpc="http://schemas.microsoft.com/office/word/2010/wordprocessingCanvas" xmlns:cx="http://schemas.microsoft.com/office/drawing/2014/chartex" xmlns:cx1="http://schemas.microsoft.com/office/drawing/2015/9/8/chartex" xmlns:cx2="http://schemas.microsoft.com/office/drawing/2015/10/21/chartex" xmlns:cx3="http://schemas.microsoft.com/office/drawing/2016/5/9/chartex" xmlns:cx4="http://schemas.microsoft.com/office/drawing/2016/5/10/chartex" xmlns:cx5="http://schemas.microsoft.com/office/drawing/2016/5/11/chartex" xmlns:cx6="http://schemas.microsoft.com/office/drawing/2016/5/12/chartex" xmlns:cx7="http://schemas.microsoft.com/office/drawing/2016/5/13/chartex" xmlns:cx8="http://schemas.microsoft.com/office/drawing/2016/5/14/chartex" xmlns:mc="http://schemas.openxmlformats.org/markup-compatibility/2006" xmlns:aink="http://schemas.microsoft.com/office/drawing/2016/ink" xmlns:am3d="http://schemas.microsoft.com/office/drawing/2017/model3d" xmlns:o="urn:schemas-microsoft-com:office:office" xmlns:r="http://schemas.openxmlformats.org/officeDocument/2006/relationships" xmlns:m="http://schemas.openxmlformats.org/officeDocument/2006/math" xmlns:v="urn:schemas-microsoft-com:vml" xmlns:wp14="http://schemas.microsoft.com/office/word/2010/wordprocessingDrawing" xmlns:wp="http://schemas.openxmlformats.org/drawingml/2006/wordprocessingDrawing" xmlns:w10="urn:schemas-microsoft-com:office:word" xmlns:w="http://schemas.openxmlformats.org/wordprocessingml/2006/main" xmlns:w14="http://schemas.microsoft.com/office/word/2010/wordml" xmlns:w15="http://schemas.microsoft.com/office/word/2012/wordml" xmlns:w16cid="http://schemas.microsoft.com/office/word/2016/wordml/cid" xmlns:w16se="http://schemas.microsoft.com/office/word/2015/wordml/symex" xmlns:wpg="http://schemas.microsoft.com/office/word/2010/wordprocessingGroup" xmlns:wpi="http://schemas.microsoft.com/office/word/2010/wordprocessingInk" xmlns:wne="http://schemas.microsoft.com/office/word/2006/wordml" xmlns:wps="http://schemas.microsoft.com/office/word/2010/wordprocessingShape" mc:Ignorable="w14 w15 w16se w16cid wp14">
+<w:glossaryDocument xmlns:wpc="http://schemas.microsoft.com/office/word/2010/wordprocessingCanvas" xmlns:cx="http://schemas.microsoft.com/office/drawing/2014/chartex" xmlns:cx1="http://schemas.microsoft.com/office/drawing/2015/9/8/chartex" xmlns:mc="http://schemas.openxmlformats.org/markup-compatibility/2006" xmlns:o="urn:schemas-microsoft-com:office:office" xmlns:r="http://schemas.openxmlformats.org/officeDocument/2006/relationships" xmlns:m="http://schemas.openxmlformats.org/officeDocument/2006/math" xmlns:v="urn:schemas-microsoft-com:vml" xmlns:wp14="http://schemas.microsoft.com/office/word/2010/wordprocessingDrawing" xmlns:wp="http://schemas.openxmlformats.org/drawingml/2006/wordprocessingDrawing" xmlns:w10="urn:schemas-microsoft-com:office:word" xmlns:w="http://schemas.openxmlformats.org/wordprocessingml/2006/main" xmlns:w14="http://schemas.microsoft.com/office/word/2010/wordml" xmlns:w15="http://schemas.microsoft.com/office/word/2012/wordml" xmlns:w16se="http://schemas.microsoft.com/office/word/2015/wordml/symex" xmlns:wpg="http://schemas.microsoft.com/office/word/2010/wordprocessingGroup" xmlns:wpi="http://schemas.microsoft.com/office/word/2010/wordprocessingInk" xmlns:wne="http://schemas.microsoft.com/office/word/2006/wordml" xmlns:wps="http://schemas.microsoft.com/office/word/2010/wordprocessingShape" mc:Ignorable="w14 w15 w16se wp14">
   <w:docParts>
     <w:docPart>
       <w:docPartPr>
@@ -2832,13 +2771,13 @@
 </file>
 
 <file path=word/glossary/fontTable.xml><?xml version="1.0" encoding="utf-8"?>
-<w:fonts xmlns:mc="http://schemas.openxmlformats.org/markup-compatibility/2006" xmlns:r="http://schemas.openxmlformats.org/officeDocument/2006/relationships" xmlns:w="http://schemas.openxmlformats.org/wordprocessingml/2006/main" xmlns:w14="http://schemas.microsoft.com/office/word/2010/wordml" xmlns:w15="http://schemas.microsoft.com/office/word/2012/wordml" xmlns:w16cid="http://schemas.microsoft.com/office/word/2016/wordml/cid" xmlns:w16se="http://schemas.microsoft.com/office/word/2015/wordml/symex" mc:Ignorable="w14 w15 w16se w16cid">
+<w:fonts xmlns:mc="http://schemas.openxmlformats.org/markup-compatibility/2006" xmlns:r="http://schemas.openxmlformats.org/officeDocument/2006/relationships" xmlns:w="http://schemas.openxmlformats.org/wordprocessingml/2006/main" xmlns:w14="http://schemas.microsoft.com/office/word/2010/wordml" xmlns:w15="http://schemas.microsoft.com/office/word/2012/wordml" xmlns:w16se="http://schemas.microsoft.com/office/word/2015/wordml/symex" mc:Ignorable="w14 w15 w16se">
   <w:font w:name="Times New Roman">
     <w:panose1 w:val="02020603050405020304"/>
     <w:charset w:val="00"/>
     <w:family w:val="roman"/>
     <w:pitch w:val="variable"/>
-    <w:sig w:usb0="E0002EFF" w:usb1="C000785B" w:usb2="00000009" w:usb3="00000000" w:csb0="000001FF" w:csb1="00000000"/>
+    <w:sig w:usb0="E0002AFF" w:usb1="C0007841" w:usb2="00000009" w:usb3="00000000" w:csb0="000001FF" w:csb1="00000000"/>
   </w:font>
   <w:font w:name="Verdana">
     <w:panose1 w:val="020B0604030504040204"/>
@@ -2874,27 +2813,27 @@
     <w:charset w:val="00"/>
     <w:family w:val="script"/>
     <w:pitch w:val="variable"/>
-    <w:sig w:usb0="00000287" w:usb1="00000013" w:usb2="00000000" w:usb3="00000000" w:csb0="0000009F" w:csb1="00000000"/>
+    <w:sig w:usb0="00000287" w:usb1="40000013" w:usb2="00000000" w:usb3="00000000" w:csb0="0000009F" w:csb1="00000000"/>
   </w:font>
   <w:font w:name="Calibri">
     <w:panose1 w:val="020F0502020204030204"/>
     <w:charset w:val="00"/>
     <w:family w:val="swiss"/>
     <w:pitch w:val="variable"/>
-    <w:sig w:usb0="E0002AFF" w:usb1="C000247B" w:usb2="00000009" w:usb3="00000000" w:csb0="000001FF" w:csb1="00000000"/>
+    <w:sig w:usb0="E00002FF" w:usb1="4000ACFF" w:usb2="00000001" w:usb3="00000000" w:csb0="0000019F" w:csb1="00000000"/>
   </w:font>
   <w:font w:name="Calibri Light">
     <w:panose1 w:val="020F0302020204030204"/>
     <w:charset w:val="00"/>
     <w:family w:val="swiss"/>
     <w:pitch w:val="variable"/>
-    <w:sig w:usb0="E0002AFF" w:usb1="C000247B" w:usb2="00000009" w:usb3="00000000" w:csb0="000001FF" w:csb1="00000000"/>
+    <w:sig w:usb0="A00002EF" w:usb1="4000207B" w:usb2="00000000" w:usb3="00000000" w:csb0="0000019F" w:csb1="00000000"/>
   </w:font>
 </w:fonts>
 </file>
 
 <file path=word/glossary/settings.xml><?xml version="1.0" encoding="utf-8"?>
-<w:settings xmlns:mc="http://schemas.openxmlformats.org/markup-compatibility/2006" xmlns:o="urn:schemas-microsoft-com:office:office" xmlns:r="http://schemas.openxmlformats.org/officeDocument/2006/relationships" xmlns:m="http://schemas.openxmlformats.org/officeDocument/2006/math" xmlns:v="urn:schemas-microsoft-com:vml" xmlns:w10="urn:schemas-microsoft-com:office:word" xmlns:w="http://schemas.openxmlformats.org/wordprocessingml/2006/main" xmlns:w14="http://schemas.microsoft.com/office/word/2010/wordml" xmlns:w15="http://schemas.microsoft.com/office/word/2012/wordml" xmlns:w16cid="http://schemas.microsoft.com/office/word/2016/wordml/cid" xmlns:w16se="http://schemas.microsoft.com/office/word/2015/wordml/symex" xmlns:sl="http://schemas.openxmlformats.org/schemaLibrary/2006/main" mc:Ignorable="w14 w15 w16se w16cid">
+<w:settings xmlns:mc="http://schemas.openxmlformats.org/markup-compatibility/2006" xmlns:o="urn:schemas-microsoft-com:office:office" xmlns:r="http://schemas.openxmlformats.org/officeDocument/2006/relationships" xmlns:m="http://schemas.openxmlformats.org/officeDocument/2006/math" xmlns:v="urn:schemas-microsoft-com:vml" xmlns:w10="urn:schemas-microsoft-com:office:word" xmlns:w="http://schemas.openxmlformats.org/wordprocessingml/2006/main" xmlns:w14="http://schemas.microsoft.com/office/word/2010/wordml" xmlns:w15="http://schemas.microsoft.com/office/word/2012/wordml" xmlns:w16se="http://schemas.microsoft.com/office/word/2015/wordml/symex" xmlns:sl="http://schemas.openxmlformats.org/schemaLibrary/2006/main" mc:Ignorable="w14 w15 w16se">
   <w:view w:val="normal"/>
   <w:defaultTabStop w:val="720"/>
   <w:characterSpacingControl w:val="doNotCompress"/>
@@ -2905,7 +2844,6 @@
     <w:compatSetting w:name="enableOpenTypeFeatures" w:uri="http://schemas.microsoft.com/office/word" w:val="1"/>
     <w:compatSetting w:name="doNotFlipMirrorIndents" w:uri="http://schemas.microsoft.com/office/word" w:val="1"/>
     <w:compatSetting w:name="differentiateMultirowTableHeaders" w:uri="http://schemas.microsoft.com/office/word" w:val="1"/>
-    <w:compatSetting w:name="useWord2013TrackBottomHyphenation" w:uri="http://schemas.microsoft.com/office/word" w:val="1"/>
   </w:compat>
   <w:rsids>
     <w:rsidRoot w:val="002E5F32"/>
@@ -3006,7 +2944,7 @@
 </file>
 
 <file path=word/glossary/styles.xml><?xml version="1.0" encoding="utf-8"?>
-<w:styles xmlns:mc="http://schemas.openxmlformats.org/markup-compatibility/2006" xmlns:r="http://schemas.openxmlformats.org/officeDocument/2006/relationships" xmlns:w="http://schemas.openxmlformats.org/wordprocessingml/2006/main" xmlns:w14="http://schemas.microsoft.com/office/word/2010/wordml" xmlns:w15="http://schemas.microsoft.com/office/word/2012/wordml" xmlns:w16cid="http://schemas.microsoft.com/office/word/2016/wordml/cid" xmlns:w16se="http://schemas.microsoft.com/office/word/2015/wordml/symex" mc:Ignorable="w14 w15 w16se w16cid">
+<w:styles xmlns:mc="http://schemas.openxmlformats.org/markup-compatibility/2006" xmlns:r="http://schemas.openxmlformats.org/officeDocument/2006/relationships" xmlns:w="http://schemas.openxmlformats.org/wordprocessingml/2006/main" xmlns:w14="http://schemas.microsoft.com/office/word/2010/wordml" xmlns:w15="http://schemas.microsoft.com/office/word/2012/wordml" xmlns:w16se="http://schemas.microsoft.com/office/word/2015/wordml/symex" mc:Ignorable="w14 w15 w16se">
   <w:docDefaults>
     <w:rPrDefault>
       <w:rPr>
@@ -3022,7 +2960,7 @@
       </w:pPr>
     </w:pPrDefault>
   </w:docDefaults>
-  <w:latentStyles w:defLockedState="0" w:defUIPriority="99" w:defSemiHidden="0" w:defUnhideWhenUsed="0" w:defQFormat="0" w:count="376">
+  <w:latentStyles w:defLockedState="0" w:defUIPriority="99" w:defSemiHidden="0" w:defUnhideWhenUsed="0" w:defQFormat="0" w:count="371">
     <w:lsdException w:name="Normal" w:uiPriority="0" w:qFormat="1"/>
     <w:lsdException w:name="heading 1" w:uiPriority="9" w:qFormat="1"/>
     <w:lsdException w:name="heading 2" w:semiHidden="1" w:uiPriority="9" w:unhideWhenUsed="1" w:qFormat="1"/>
@@ -3394,11 +3332,6 @@
     <w:lsdException w:name="List Table 5 Dark Accent 6" w:uiPriority="50"/>
     <w:lsdException w:name="List Table 6 Colorful Accent 6" w:uiPriority="51"/>
     <w:lsdException w:name="List Table 7 Colorful Accent 6" w:uiPriority="52"/>
-    <w:lsdException w:name="Mention" w:semiHidden="1" w:unhideWhenUsed="1"/>
-    <w:lsdException w:name="Smart Hyperlink" w:semiHidden="1" w:unhideWhenUsed="1"/>
-    <w:lsdException w:name="Hashtag" w:semiHidden="1" w:unhideWhenUsed="1"/>
-    <w:lsdException w:name="Unresolved Mention" w:semiHidden="1" w:unhideWhenUsed="1"/>
-    <w:lsdException w:name="Smart Link" w:semiHidden="1" w:unhideWhenUsed="1"/>
   </w:latentStyles>
   <w:style w:type="paragraph" w:default="1" w:styleId="Normal">
     <w:name w:val="Normal"/>
@@ -3647,7 +3580,7 @@
 </file>
 
 <file path=word/glossary/webSettings.xml><?xml version="1.0" encoding="utf-8"?>
-<w:webSettings xmlns:mc="http://schemas.openxmlformats.org/markup-compatibility/2006" xmlns:r="http://schemas.openxmlformats.org/officeDocument/2006/relationships" xmlns:w="http://schemas.openxmlformats.org/wordprocessingml/2006/main" xmlns:w14="http://schemas.microsoft.com/office/word/2010/wordml" xmlns:w15="http://schemas.microsoft.com/office/word/2012/wordml" xmlns:w16cid="http://schemas.microsoft.com/office/word/2016/wordml/cid" xmlns:w16se="http://schemas.microsoft.com/office/word/2015/wordml/symex" mc:Ignorable="w14 w15 w16se w16cid">
+<w:webSettings xmlns:mc="http://schemas.openxmlformats.org/markup-compatibility/2006" xmlns:r="http://schemas.openxmlformats.org/officeDocument/2006/relationships" xmlns:w="http://schemas.openxmlformats.org/wordprocessingml/2006/main" xmlns:w14="http://schemas.microsoft.com/office/word/2010/wordml" xmlns:w15="http://schemas.microsoft.com/office/word/2012/wordml" xmlns:w16se="http://schemas.microsoft.com/office/word/2015/wordml/symex" mc:Ignorable="w14 w15 w16se">
   <w:optimizeForBrowser/>
   <w:relyOnVML/>
   <w:allowPNG/>

</xml_diff>

<commit_message>
Making mowing invoice system
</commit_message>
<xml_diff>
--- a/vueapi/InvoiceTemplate.docx
+++ b/vueapi/InvoiceTemplate.docx
@@ -1,6 +1,6 @@
 
 <file path=word/document.xml><?xml version="1.0" encoding="utf-8"?>
-<w:document xmlns:wpc="http://schemas.microsoft.com/office/word/2010/wordprocessingCanvas" xmlns:cx="http://schemas.microsoft.com/office/drawing/2014/chartex" xmlns:cx1="http://schemas.microsoft.com/office/drawing/2015/9/8/chartex" xmlns:mc="http://schemas.openxmlformats.org/markup-compatibility/2006" xmlns:o="urn:schemas-microsoft-com:office:office" xmlns:r="http://schemas.openxmlformats.org/officeDocument/2006/relationships" xmlns:m="http://schemas.openxmlformats.org/officeDocument/2006/math" xmlns:v="urn:schemas-microsoft-com:vml" xmlns:wp14="http://schemas.microsoft.com/office/word/2010/wordprocessingDrawing" xmlns:wp="http://schemas.openxmlformats.org/drawingml/2006/wordprocessingDrawing" xmlns:w10="urn:schemas-microsoft-com:office:word" xmlns:w="http://schemas.openxmlformats.org/wordprocessingml/2006/main" xmlns:w14="http://schemas.microsoft.com/office/word/2010/wordml" xmlns:w15="http://schemas.microsoft.com/office/word/2012/wordml" xmlns:w16se="http://schemas.microsoft.com/office/word/2015/wordml/symex" xmlns:wpg="http://schemas.microsoft.com/office/word/2010/wordprocessingGroup" xmlns:wpi="http://schemas.microsoft.com/office/word/2010/wordprocessingInk" xmlns:wne="http://schemas.microsoft.com/office/word/2006/wordml" xmlns:wps="http://schemas.microsoft.com/office/word/2010/wordprocessingShape" mc:Ignorable="w14 w15 w16se wp14">
+<w:document xmlns:wpc="http://schemas.microsoft.com/office/word/2010/wordprocessingCanvas" xmlns:cx="http://schemas.microsoft.com/office/drawing/2014/chartex" xmlns:cx1="http://schemas.microsoft.com/office/drawing/2015/9/8/chartex" xmlns:cx2="http://schemas.microsoft.com/office/drawing/2015/10/21/chartex" xmlns:cx3="http://schemas.microsoft.com/office/drawing/2016/5/9/chartex" xmlns:cx4="http://schemas.microsoft.com/office/drawing/2016/5/10/chartex" xmlns:cx5="http://schemas.microsoft.com/office/drawing/2016/5/11/chartex" xmlns:cx6="http://schemas.microsoft.com/office/drawing/2016/5/12/chartex" xmlns:cx7="http://schemas.microsoft.com/office/drawing/2016/5/13/chartex" xmlns:cx8="http://schemas.microsoft.com/office/drawing/2016/5/14/chartex" xmlns:mc="http://schemas.openxmlformats.org/markup-compatibility/2006" xmlns:aink="http://schemas.microsoft.com/office/drawing/2016/ink" xmlns:am3d="http://schemas.microsoft.com/office/drawing/2017/model3d" xmlns:o="urn:schemas-microsoft-com:office:office" xmlns:r="http://schemas.openxmlformats.org/officeDocument/2006/relationships" xmlns:m="http://schemas.openxmlformats.org/officeDocument/2006/math" xmlns:v="urn:schemas-microsoft-com:vml" xmlns:wp14="http://schemas.microsoft.com/office/word/2010/wordprocessingDrawing" xmlns:wp="http://schemas.openxmlformats.org/drawingml/2006/wordprocessingDrawing" xmlns:w10="urn:schemas-microsoft-com:office:word" xmlns:w="http://schemas.openxmlformats.org/wordprocessingml/2006/main" xmlns:w14="http://schemas.microsoft.com/office/word/2010/wordml" xmlns:w15="http://schemas.microsoft.com/office/word/2012/wordml" xmlns:w16cid="http://schemas.microsoft.com/office/word/2016/wordml/cid" xmlns:w16se="http://schemas.microsoft.com/office/word/2015/wordml/symex" xmlns:wpg="http://schemas.microsoft.com/office/word/2010/wordprocessingGroup" xmlns:wpi="http://schemas.microsoft.com/office/word/2010/wordprocessingInk" xmlns:wne="http://schemas.microsoft.com/office/word/2006/wordml" xmlns:wps="http://schemas.microsoft.com/office/word/2010/wordprocessingShape" mc:Ignorable="w14 w15 w16se w16cid wp14">
   <w:body>
     <w:tbl>
       <w:tblPr>
@@ -14,15 +14,15 @@
         <w:tblLook w:val="0000" w:firstRow="0" w:lastRow="0" w:firstColumn="0" w:lastColumn="0" w:noHBand="0" w:noVBand="0"/>
       </w:tblPr>
       <w:tblGrid>
-        <w:gridCol w:w="1890"/>
-        <w:gridCol w:w="379"/>
+        <w:gridCol w:w="1889"/>
+        <w:gridCol w:w="378"/>
         <w:gridCol w:w="1227"/>
         <w:gridCol w:w="914"/>
         <w:gridCol w:w="914"/>
         <w:gridCol w:w="886"/>
-        <w:gridCol w:w="734"/>
-        <w:gridCol w:w="1080"/>
-        <w:gridCol w:w="1426"/>
+        <w:gridCol w:w="1163"/>
+        <w:gridCol w:w="651"/>
+        <w:gridCol w:w="1428"/>
       </w:tblGrid>
       <w:tr>
         <w:trPr>
@@ -31,7 +31,7 @@
         </w:trPr>
         <w:tc>
           <w:tcPr>
-            <w:tcW w:w="5324" w:type="dxa"/>
+            <w:tcW w:w="5322" w:type="dxa"/>
             <w:gridSpan w:val="5"/>
             <w:shd w:val="clear" w:color="auto" w:fill="auto"/>
             <w:tcMar>
@@ -50,13 +50,308 @@
               <mc:AlternateContent>
                 <mc:Choice Requires="wps">
                   <w:drawing>
-                    <wp:anchor distT="0" distB="0" distL="114300" distR="114300" simplePos="0" relativeHeight="251658240" behindDoc="1" locked="0" layoutInCell="1" allowOverlap="1" wp14:anchorId="439CE44C" wp14:editId="74EF0874">
+                    <wp:anchor distT="0" distB="0" distL="114300" distR="114300" simplePos="0" relativeHeight="251659264" behindDoc="0" locked="0" layoutInCell="1" allowOverlap="1" wp14:anchorId="0AA98624" wp14:editId="54F95EE2">
+                      <wp:simplePos x="0" y="0"/>
+                      <wp:positionH relativeFrom="column">
+                        <wp:posOffset>1903095</wp:posOffset>
+                      </wp:positionH>
+                      <wp:positionV relativeFrom="paragraph">
+                        <wp:posOffset>-6350</wp:posOffset>
+                      </wp:positionV>
+                      <wp:extent cx="2066290" cy="1351280"/>
+                      <wp:effectExtent l="0" t="0" r="3810" b="0"/>
+                      <wp:wrapNone/>
+                      <wp:docPr id="8" name="Text Box 8"/>
+                      <wp:cNvGraphicFramePr/>
+                      <a:graphic xmlns:a="http://schemas.openxmlformats.org/drawingml/2006/main">
+                        <a:graphicData uri="http://schemas.microsoft.com/office/word/2010/wordprocessingShape">
+                          <wps:wsp>
+                            <wps:cNvSpPr txBox="1"/>
+                            <wps:spPr>
+                              <a:xfrm>
+                                <a:off x="0" y="0"/>
+                                <a:ext cx="2066290" cy="1351280"/>
+                              </a:xfrm>
+                              <a:prstGeom prst="rect">
+                                <a:avLst/>
+                              </a:prstGeom>
+                              <a:solidFill>
+                                <a:schemeClr val="lt1"/>
+                              </a:solidFill>
+                              <a:ln w="6350">
+                                <a:noFill/>
+                              </a:ln>
+                            </wps:spPr>
+                            <wps:txbx>
+                              <w:txbxContent>
+                                <w:p>
+                                  <w:pPr>
+                                    <w:jc w:val="center"/>
+                                  </w:pPr>
+                                  <w:r>
+                                    <w:rPr>
+                                      <w:noProof/>
+                                    </w:rPr>
+                                    <w:drawing>
+                                      <wp:inline distT="0" distB="0" distL="0" distR="0" wp14:anchorId="1008149C" wp14:editId="7B095140">
+                                        <wp:extent cx="1913763" cy="1107440"/>
+                                        <wp:effectExtent l="0" t="0" r="4445" b="0"/>
+                                        <wp:docPr id="5" name="Picture 5"/>
+                                        <wp:cNvGraphicFramePr>
+                                          <a:graphicFrameLocks xmlns:a="http://schemas.openxmlformats.org/drawingml/2006/main" noChangeAspect="1"/>
+                                        </wp:cNvGraphicFramePr>
+                                        <a:graphic xmlns:a="http://schemas.openxmlformats.org/drawingml/2006/main">
+                                          <a:graphicData uri="http://schemas.openxmlformats.org/drawingml/2006/picture">
+                                            <pic:pic xmlns:pic="http://schemas.openxmlformats.org/drawingml/2006/picture">
+                                              <pic:nvPicPr>
+                                                <pic:cNvPr id="5" name="WellGroomedLogo.PNG"/>
+                                                <pic:cNvPicPr/>
+                                              </pic:nvPicPr>
+                                              <pic:blipFill>
+                                                <a:blip r:embed="rId6" cstate="print">
+                                                  <a:extLst>
+                                                    <a:ext uri="{28A0092B-C50C-407E-A947-70E740481C1C}">
+                                                      <a14:useLocalDpi xmlns:a14="http://schemas.microsoft.com/office/drawing/2010/main" val="0"/>
+                                                    </a:ext>
+                                                  </a:extLst>
+                                                </a:blip>
+                                                <a:stretch>
+                                                  <a:fillRect/>
+                                                </a:stretch>
+                                              </pic:blipFill>
+                                              <pic:spPr>
+                                                <a:xfrm>
+                                                  <a:off x="0" y="0"/>
+                                                  <a:ext cx="1961322" cy="1134961"/>
+                                                </a:xfrm>
+                                                <a:prstGeom prst="rect">
+                                                  <a:avLst/>
+                                                </a:prstGeom>
+                                              </pic:spPr>
+                                            </pic:pic>
+                                          </a:graphicData>
+                                        </a:graphic>
+                                      </wp:inline>
+                                    </w:drawing>
+                                  </w:r>
+                                </w:p>
+                              </w:txbxContent>
+                            </wps:txbx>
+                            <wps:bodyPr rot="0" spcFirstLastPara="0" vertOverflow="overflow" horzOverflow="overflow" vert="horz" wrap="square" lIns="91440" tIns="45720" rIns="91440" bIns="45720" numCol="1" spcCol="0" rtlCol="0" fromWordArt="0" anchor="t" anchorCtr="0" forceAA="0" compatLnSpc="1">
+                              <a:prstTxWarp prst="textNoShape">
+                                <a:avLst/>
+                              </a:prstTxWarp>
+                              <a:noAutofit/>
+                            </wps:bodyPr>
+                          </wps:wsp>
+                        </a:graphicData>
+                      </a:graphic>
+                      <wp14:sizeRelH relativeFrom="margin">
+                        <wp14:pctWidth>0</wp14:pctWidth>
+                      </wp14:sizeRelH>
+                      <wp14:sizeRelV relativeFrom="margin">
+                        <wp14:pctHeight>0</wp14:pctHeight>
+                      </wp14:sizeRelV>
+                    </wp:anchor>
+                  </w:drawing>
+                </mc:Choice>
+                <mc:Fallback>
+                  <w:pict>
+                    <v:shapetype w14:anchorId="0AA98624" id="_x0000_t202" coordsize="21600,21600" o:spt="202" path="m,l,21600r21600,l21600,xe">
+                      <v:stroke joinstyle="miter"/>
+                      <v:path gradientshapeok="t" o:connecttype="rect"/>
+                    </v:shapetype>
+                    <v:shape id="Text Box 8" o:spid="_x0000_s1026" type="#_x0000_t202" style="position:absolute;margin-left:149.85pt;margin-top:-.5pt;width:162.7pt;height:106.4pt;z-index:251659264;visibility:visible;mso-wrap-style:square;mso-width-percent:0;mso-height-percent:0;mso-wrap-distance-left:9pt;mso-wrap-distance-top:0;mso-wrap-distance-right:9pt;mso-wrap-distance-bottom:0;mso-position-horizontal:absolute;mso-position-horizontal-relative:text;mso-position-vertical:absolute;mso-position-vertical-relative:text;mso-width-percent:0;mso-height-percent:0;mso-width-relative:margin;mso-height-relative:margin;v-text-anchor:top" o:gfxdata="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" fillcolor="white [3201]" stroked="f" strokeweight=".5pt">
+                      <v:textbox>
+                        <w:txbxContent>
+                          <w:p>
+                            <w:pPr>
+                              <w:jc w:val="center"/>
+                            </w:pPr>
+                            <w:r>
+                              <w:rPr>
+                                <w:noProof/>
+                              </w:rPr>
+                              <w:drawing>
+                                <wp:inline distT="0" distB="0" distL="0" distR="0" wp14:anchorId="1008149C" wp14:editId="7B095140">
+                                  <wp:extent cx="1913763" cy="1107440"/>
+                                  <wp:effectExtent l="0" t="0" r="4445" b="0"/>
+                                  <wp:docPr id="5" name="Picture 5"/>
+                                  <wp:cNvGraphicFramePr>
+                                    <a:graphicFrameLocks xmlns:a="http://schemas.openxmlformats.org/drawingml/2006/main" noChangeAspect="1"/>
+                                  </wp:cNvGraphicFramePr>
+                                  <a:graphic xmlns:a="http://schemas.openxmlformats.org/drawingml/2006/main">
+                                    <a:graphicData uri="http://schemas.openxmlformats.org/drawingml/2006/picture">
+                                      <pic:pic xmlns:pic="http://schemas.openxmlformats.org/drawingml/2006/picture">
+                                        <pic:nvPicPr>
+                                          <pic:cNvPr id="5" name="WellGroomedLogo.PNG"/>
+                                          <pic:cNvPicPr/>
+                                        </pic:nvPicPr>
+                                        <pic:blipFill>
+                                          <a:blip r:embed="rId6" cstate="print">
+                                            <a:extLst>
+                                              <a:ext uri="{28A0092B-C50C-407E-A947-70E740481C1C}">
+                                                <a14:useLocalDpi xmlns:a14="http://schemas.microsoft.com/office/drawing/2010/main" val="0"/>
+                                              </a:ext>
+                                            </a:extLst>
+                                          </a:blip>
+                                          <a:stretch>
+                                            <a:fillRect/>
+                                          </a:stretch>
+                                        </pic:blipFill>
+                                        <pic:spPr>
+                                          <a:xfrm>
+                                            <a:off x="0" y="0"/>
+                                            <a:ext cx="1961322" cy="1134961"/>
+                                          </a:xfrm>
+                                          <a:prstGeom prst="rect">
+                                            <a:avLst/>
+                                          </a:prstGeom>
+                                        </pic:spPr>
+                                      </pic:pic>
+                                    </a:graphicData>
+                                  </a:graphic>
+                                </wp:inline>
+                              </w:drawing>
+                            </w:r>
+                          </w:p>
+                        </w:txbxContent>
+                      </v:textbox>
+                    </v:shape>
+                  </w:pict>
+                </mc:Fallback>
+              </mc:AlternateContent>
+            </w:r>
+            <w:r>
+              <w:t>Invoice</w:t>
+            </w:r>
+          </w:p>
+          <w:p/>
+        </w:tc>
+        <w:tc>
+          <w:tcPr>
+            <w:tcW w:w="4128" w:type="dxa"/>
+            <w:gridSpan w:val="4"/>
+            <w:shd w:val="clear" w:color="auto" w:fill="FFFFFF"/>
+            <w:vAlign w:val="center"/>
+          </w:tcPr>
+          <w:p>
+            <w:pPr>
+              <w:pStyle w:val="DateandNumber"/>
+            </w:pPr>
+            <w:bookmarkStart w:id="0" w:name="_GoBack"/>
+            <w:bookmarkEnd w:id="0"/>
+            <w:r>
+              <w:t>Date</w:t>
+            </w:r>
+            <w:r>
+              <w:t>:</w:t>
+            </w:r>
+            <w:r>
+              <w:t xml:space="preserve"> </w:t>
+            </w:r>
+            <w:r>
+              <w:fldChar w:fldCharType="begin"/>
+            </w:r>
+            <w:r>
+              <w:instrText xml:space="preserve"> MERGEFIELD  Date  \* MERGEFORMAT </w:instrText>
+            </w:r>
+            <w:r>
+              <w:fldChar w:fldCharType="separate"/>
+            </w:r>
+            <w:r>
+              <w:rPr>
+                <w:noProof/>
+              </w:rPr>
+              <w:t>«Date»</w:t>
+            </w:r>
+            <w:r>
+              <w:rPr>
+                <w:noProof/>
+              </w:rPr>
+              <w:fldChar w:fldCharType="end"/>
+            </w:r>
+          </w:p>
+          <w:p>
+            <w:pPr>
+              <w:pStyle w:val="DateandNumber"/>
+            </w:pPr>
+            <w:r>
+              <w:t>Invoice</w:t>
+            </w:r>
+            <w:r>
+              <w:t xml:space="preserve"> #</w:t>
+            </w:r>
+            <w:r>
+              <w:t>:</w:t>
+            </w:r>
+            <w:r>
+              <w:t xml:space="preserve"> </w:t>
+            </w:r>
+            <w:r>
+              <w:fldChar w:fldCharType="begin"/>
+            </w:r>
+            <w:r>
+              <w:instrText xml:space="preserve"> MERGEFIELD  InvoiceId  \* MERGEFORMAT </w:instrText>
+            </w:r>
+            <w:r>
+              <w:fldChar w:fldCharType="separate"/>
+            </w:r>
+            <w:r>
+              <w:rPr>
+                <w:noProof/>
+              </w:rPr>
+              <w:t>«InvoiceId»</w:t>
+            </w:r>
+            <w:r>
+              <w:rPr>
+                <w:noProof/>
+              </w:rPr>
+              <w:fldChar w:fldCharType="end"/>
+            </w:r>
+          </w:p>
+          <w:p>
+            <w:pPr>
+              <w:pStyle w:val="DateandNumber"/>
+            </w:pPr>
+          </w:p>
+        </w:tc>
+      </w:tr>
+      <w:tr>
+        <w:trPr>
+          <w:trHeight w:val="2091"/>
+          <w:jc w:val="center"/>
+        </w:trPr>
+        <w:tc>
+          <w:tcPr>
+            <w:tcW w:w="2267" w:type="dxa"/>
+            <w:gridSpan w:val="2"/>
+            <w:shd w:val="clear" w:color="auto" w:fill="FFFFFF"/>
+            <w:tcMar>
+              <w:top w:w="0" w:type="dxa"/>
+            </w:tcMar>
+          </w:tcPr>
+          <w:p>
+            <w:pPr>
+              <w:pStyle w:val="leftalignedtext"/>
+              <w:rPr>
+                <w:noProof/>
+              </w:rPr>
+            </w:pPr>
+            <w:r>
+              <w:rPr>
+                <w:noProof/>
+              </w:rPr>
+              <mc:AlternateContent>
+                <mc:Choice Requires="wps">
+                  <w:drawing>
+                    <wp:anchor distT="0" distB="0" distL="114300" distR="114300" simplePos="0" relativeHeight="251658240" behindDoc="1" locked="0" layoutInCell="1" allowOverlap="1" wp14:anchorId="439CE44C" wp14:editId="2A010AC9">
                       <wp:simplePos x="0" y="0"/>
                       <wp:positionH relativeFrom="column">
                         <wp:posOffset>-301625</wp:posOffset>
                       </wp:positionH>
                       <wp:positionV relativeFrom="paragraph">
-                        <wp:posOffset>-228600</wp:posOffset>
+                        <wp:posOffset>-1029970</wp:posOffset>
                       </wp:positionV>
                       <wp:extent cx="6400800" cy="8229600"/>
                       <wp:effectExtent l="19050" t="19050" r="19050" b="19050"/>
@@ -116,9 +411,9 @@
                     </wp:anchor>
                   </w:drawing>
                 </mc:Choice>
-                <mc:Fallback xmlns:cx2="http://schemas.microsoft.com/office/drawing/2015/10/21/chartex" xmlns:cx3="http://schemas.microsoft.com/office/drawing/2016/5/9/chartex" xmlns:cx4="http://schemas.microsoft.com/office/drawing/2016/5/10/chartex" xmlns:cx5="http://schemas.microsoft.com/office/drawing/2016/5/11/chartex" xmlns:cx6="http://schemas.microsoft.com/office/drawing/2016/5/12/chartex" xmlns:cx7="http://schemas.microsoft.com/office/drawing/2016/5/13/chartex" xmlns:cx8="http://schemas.microsoft.com/office/drawing/2016/5/14/chartex" xmlns:aink="http://schemas.microsoft.com/office/drawing/2016/ink" xmlns:am3d="http://schemas.microsoft.com/office/drawing/2017/model3d" xmlns:w16cid="http://schemas.microsoft.com/office/word/2016/wordml/cid">
+                <mc:Fallback>
                   <w:pict>
-                    <v:rect w14:anchorId="32B71AA6" id="Rectangle 44" o:spid="_x0000_s1026" style="position:absolute;margin-left:-23.75pt;margin-top:-18pt;width:7in;height:9in;flip:y;z-index:-251658240;visibility:visible;mso-wrap-style:square;mso-width-percent:0;mso-height-percent:0;mso-wrap-distance-left:9pt;mso-wrap-distance-top:0;mso-wrap-distance-right:9pt;mso-wrap-distance-bottom:0;mso-position-horizontal:absolute;mso-position-horizontal-relative:text;mso-position-vertical:absolute;mso-position-vertical-relative:text;mso-width-percent:0;mso-height-percent:0;mso-width-relative:page;mso-height-relative:page;v-text-anchor:top" o:gfxdata="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" filled="f" fillcolor="#f9faf0" strokecolor="#4b7b8a [2404]" strokeweight="2.5pt">
+                    <v:rect w14:anchorId="75E142DD" id="Rectangle 44" o:spid="_x0000_s1026" style="position:absolute;margin-left:-23.75pt;margin-top:-81.1pt;width:7in;height:9in;flip:y;z-index:-251658240;visibility:visible;mso-wrap-style:square;mso-width-percent:0;mso-height-percent:0;mso-wrap-distance-left:9pt;mso-wrap-distance-top:0;mso-wrap-distance-right:9pt;mso-wrap-distance-bottom:0;mso-position-horizontal:absolute;mso-position-horizontal-relative:text;mso-position-vertical:absolute;mso-position-vertical-relative:text;mso-width-percent:0;mso-height-percent:0;mso-width-relative:page;mso-height-relative:page;v-text-anchor:top" o:gfxdata="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" filled="f" fillcolor="#f9faf0" strokecolor="#4b7b8a [2404]" strokeweight="2.5pt">
                       <v:stroke linestyle="thickThin"/>
                     </v:rect>
                   </w:pict>
@@ -126,198 +421,87 @@
               </mc:AlternateContent>
             </w:r>
             <w:r>
-              <w:t>Invoice</w:t>
-            </w:r>
-          </w:p>
-          <w:p/>
-        </w:tc>
-        <w:tc>
-          <w:tcPr>
-            <w:tcW w:w="4126" w:type="dxa"/>
-            <w:gridSpan w:val="4"/>
-            <w:shd w:val="clear" w:color="auto" w:fill="FFFFFF"/>
-            <w:vAlign w:val="center"/>
-          </w:tcPr>
-          <w:p>
-            <w:pPr>
-              <w:pStyle w:val="DateandNumber"/>
-            </w:pPr>
-            <w:r>
-              <w:t>Date</w:t>
-            </w:r>
-            <w:r>
-              <w:t>:</w:t>
-            </w:r>
-            <w:r>
-              <w:t xml:space="preserve"> </w:t>
-            </w:r>
-            <w:fldSimple w:instr=" MERGEFIELD  Date  \* MERGEFORMAT ">
-              <w:r>
-                <w:rPr>
-                  <w:noProof/>
-                </w:rPr>
-                <w:t>«Date»</w:t>
-              </w:r>
-            </w:fldSimple>
-          </w:p>
-          <w:p>
-            <w:pPr>
-              <w:pStyle w:val="DateandNumber"/>
-            </w:pPr>
-            <w:r>
-              <w:t>Invoice</w:t>
-            </w:r>
-            <w:r>
-              <w:t xml:space="preserve"> #</w:t>
-            </w:r>
-            <w:r>
-              <w:t>:</w:t>
-            </w:r>
-            <w:r>
-              <w:t xml:space="preserve"> </w:t>
-            </w:r>
-            <w:fldSimple w:instr=" MERGEFIELD  InvoiceId  \* MERGEFORMAT ">
-              <w:r>
-                <w:rPr>
-                  <w:noProof/>
-                </w:rPr>
-                <w:t>«InvoiceId»</w:t>
-              </w:r>
-            </w:fldSimple>
-          </w:p>
-          <w:p>
-            <w:pPr>
-              <w:pStyle w:val="DateandNumber"/>
-            </w:pPr>
+              <w:fldChar w:fldCharType="begin"/>
+            </w:r>
+            <w:r>
+              <w:instrText xml:space="preserve"> MERGEFIELD  BillingName  \* MERGEFORMAT </w:instrText>
+            </w:r>
+            <w:r>
+              <w:fldChar w:fldCharType="separate"/>
+            </w:r>
             <w:r>
               <w:rPr>
                 <w:noProof/>
               </w:rPr>
-              <w:drawing>
-                <wp:inline distT="0" distB="0" distL="0" distR="0" wp14:anchorId="5E3C1F91" wp14:editId="23BDA186">
-                  <wp:extent cx="1380457" cy="798830"/>
-                  <wp:effectExtent l="0" t="0" r="0" b="1270"/>
-                  <wp:docPr id="5" name="Picture 5"/>
-                  <wp:cNvGraphicFramePr>
-                    <a:graphicFrameLocks xmlns:a="http://schemas.openxmlformats.org/drawingml/2006/main" noChangeAspect="1"/>
-                  </wp:cNvGraphicFramePr>
-                  <a:graphic xmlns:a="http://schemas.openxmlformats.org/drawingml/2006/main">
-                    <a:graphicData uri="http://schemas.openxmlformats.org/drawingml/2006/picture">
-                      <pic:pic xmlns:pic="http://schemas.openxmlformats.org/drawingml/2006/picture">
-                        <pic:nvPicPr>
-                          <pic:cNvPr id="5" name="WellGroomedLogo.PNG"/>
-                          <pic:cNvPicPr/>
-                        </pic:nvPicPr>
-                        <pic:blipFill>
-                          <a:blip r:embed="rId6" cstate="print">
-                            <a:extLst>
-                              <a:ext uri="{28A0092B-C50C-407E-A947-70E740481C1C}">
-                                <a14:useLocalDpi xmlns:a14="http://schemas.microsoft.com/office/drawing/2010/main" val="0"/>
-                              </a:ext>
-                            </a:extLst>
-                          </a:blip>
-                          <a:stretch>
-                            <a:fillRect/>
-                          </a:stretch>
-                        </pic:blipFill>
-                        <pic:spPr>
-                          <a:xfrm>
-                            <a:off x="0" y="0"/>
-                            <a:ext cx="1421394" cy="822519"/>
-                          </a:xfrm>
-                          <a:prstGeom prst="rect">
-                            <a:avLst/>
-                          </a:prstGeom>
-                        </pic:spPr>
-                      </pic:pic>
-                    </a:graphicData>
-                  </a:graphic>
-                </wp:inline>
-              </w:drawing>
-            </w:r>
-            <w:r>
-              <w:t xml:space="preserve"> </w:t>
-            </w:r>
-          </w:p>
-        </w:tc>
-      </w:tr>
-      <w:tr>
-        <w:trPr>
-          <w:trHeight w:val="2091"/>
-          <w:jc w:val="center"/>
-        </w:trPr>
-        <w:tc>
-          <w:tcPr>
-            <w:tcW w:w="2269" w:type="dxa"/>
-            <w:gridSpan w:val="2"/>
-            <w:shd w:val="clear" w:color="auto" w:fill="FFFFFF"/>
-            <w:tcMar>
-              <w:top w:w="0" w:type="dxa"/>
-            </w:tcMar>
-          </w:tcPr>
+              <w:t>«Billing Name»</w:t>
+            </w:r>
+            <w:r>
+              <w:rPr>
+                <w:noProof/>
+              </w:rPr>
+              <w:fldChar w:fldCharType="end"/>
+            </w:r>
+          </w:p>
           <w:p>
             <w:pPr>
               <w:pStyle w:val="leftalignedtext"/>
+            </w:pPr>
+            <w:r>
               <w:rPr>
                 <w:noProof/>
               </w:rPr>
-            </w:pPr>
-            <w:fldSimple w:instr=" MERGEFIELD  BillingName  \* MERGEFORMAT ">
-              <w:r>
-                <w:rPr>
-                  <w:noProof/>
-                </w:rPr>
-                <w:t>«Billing Name»</w:t>
-              </w:r>
-            </w:fldSimple>
+              <w:fldChar w:fldCharType="begin"/>
+            </w:r>
+            <w:r>
+              <w:rPr>
+                <w:noProof/>
+              </w:rPr>
+              <w:instrText xml:space="preserve"> MERGEFIELD BillingAddress \* MERGEFORMAT </w:instrText>
+            </w:r>
+            <w:r>
+              <w:rPr>
+                <w:noProof/>
+              </w:rPr>
+              <w:fldChar w:fldCharType="separate"/>
+            </w:r>
+            <w:r>
+              <w:rPr>
+                <w:noProof/>
+              </w:rPr>
+              <w:t>«BillingAddress»</w:t>
+            </w:r>
+            <w:r>
+              <w:rPr>
+                <w:noProof/>
+              </w:rPr>
+              <w:fldChar w:fldCharType="end"/>
+            </w:r>
           </w:p>
           <w:p>
             <w:pPr>
               <w:pStyle w:val="leftalignedtext"/>
             </w:pPr>
             <w:r>
+              <w:fldChar w:fldCharType="begin"/>
+            </w:r>
+            <w:r>
+              <w:instrText xml:space="preserve"> MERGEFIELD  BillingJob  \* MERGEFORMAT </w:instrText>
+            </w:r>
+            <w:r>
+              <w:fldChar w:fldCharType="separate"/>
+            </w:r>
+            <w:r>
               <w:rPr>
                 <w:noProof/>
               </w:rPr>
-              <w:fldChar w:fldCharType="begin"/>
+              <w:t>«Billing Job»</w:t>
             </w:r>
             <w:r>
               <w:rPr>
                 <w:noProof/>
               </w:rPr>
-              <w:instrText xml:space="preserve"> MERGEFIELD BillingAddress \* MERGEFORMAT </w:instrText>
-            </w:r>
-            <w:r>
-              <w:rPr>
-                <w:noProof/>
-              </w:rPr>
-              <w:fldChar w:fldCharType="separate"/>
-            </w:r>
-            <w:r>
-              <w:rPr>
-                <w:noProof/>
-              </w:rPr>
-              <w:t>«BillingAddress»</w:t>
-            </w:r>
-            <w:r>
-              <w:rPr>
-                <w:noProof/>
-              </w:rPr>
               <w:fldChar w:fldCharType="end"/>
             </w:r>
-          </w:p>
-          <w:p>
-            <w:pPr>
-              <w:pStyle w:val="leftalignedtext"/>
-            </w:pPr>
-            <w:fldSimple w:instr=" MERGEFIELD  BillingJob  \* MERGEFORMAT ">
-              <w:r>
-                <w:rPr>
-                  <w:noProof/>
-                </w:rPr>
-                <w:t>«Billing Job»</w:t>
-              </w:r>
-            </w:fldSimple>
           </w:p>
         </w:tc>
         <w:tc>
@@ -351,7 +535,7 @@
         </w:tc>
         <w:tc>
           <w:tcPr>
-            <w:tcW w:w="1620" w:type="dxa"/>
+            <w:tcW w:w="2049" w:type="dxa"/>
             <w:gridSpan w:val="2"/>
             <w:shd w:val="clear" w:color="auto" w:fill="auto"/>
           </w:tcPr>
@@ -366,7 +550,7 @@
         </w:tc>
         <w:tc>
           <w:tcPr>
-            <w:tcW w:w="2506" w:type="dxa"/>
+            <w:tcW w:w="2079" w:type="dxa"/>
             <w:gridSpan w:val="2"/>
             <w:shd w:val="clear" w:color="auto" w:fill="FFFFFF"/>
           </w:tcPr>
@@ -392,9 +576,11 @@
             <w:r>
               <w:t xml:space="preserve"> </w:t>
             </w:r>
+            <w:proofErr w:type="spellStart"/>
             <w:r>
               <w:t>Wiswall</w:t>
             </w:r>
+            <w:proofErr w:type="spellEnd"/>
           </w:p>
           <w:p>
             <w:pPr>
@@ -463,7 +649,7 @@
         </w:trPr>
         <w:tc>
           <w:tcPr>
-            <w:tcW w:w="1890" w:type="dxa"/>
+            <w:tcW w:w="1889" w:type="dxa"/>
             <w:tcBorders>
               <w:top w:val="single" w:sz="4" w:space="0" w:color="BFBFBF" w:themeColor="background1" w:themeShade="BF"/>
               <w:left w:val="single" w:sz="4" w:space="0" w:color="BFBFBF" w:themeColor="background1" w:themeShade="BF"/>
@@ -487,7 +673,7 @@
         </w:tc>
         <w:tc>
           <w:tcPr>
-            <w:tcW w:w="2520" w:type="dxa"/>
+            <w:tcW w:w="2519" w:type="dxa"/>
             <w:gridSpan w:val="3"/>
             <w:tcBorders>
               <w:top w:val="single" w:sz="4" w:space="0" w:color="BFBFBF" w:themeColor="background1" w:themeShade="BF"/>
@@ -531,7 +717,7 @@
         </w:tc>
         <w:tc>
           <w:tcPr>
-            <w:tcW w:w="3240" w:type="dxa"/>
+            <w:tcW w:w="3242" w:type="dxa"/>
             <w:gridSpan w:val="3"/>
             <w:tcBorders>
               <w:top w:val="single" w:sz="4" w:space="0" w:color="BFBFBF" w:themeColor="background1" w:themeShade="BF"/>
@@ -559,7 +745,7 @@
         </w:trPr>
         <w:tc>
           <w:tcPr>
-            <w:tcW w:w="1890" w:type="dxa"/>
+            <w:tcW w:w="1889" w:type="dxa"/>
             <w:tcBorders>
               <w:top w:val="single" w:sz="4" w:space="0" w:color="BFBFBF" w:themeColor="background1" w:themeShade="BF"/>
               <w:left w:val="single" w:sz="4" w:space="0" w:color="BFBFBF" w:themeColor="background1" w:themeShade="BF"/>
@@ -584,13 +770,22 @@
                 <w:sz w:val="20"/>
                 <w:szCs w:val="20"/>
               </w:rPr>
-              <w:t>Landon Wiswall</w:t>
-            </w:r>
-          </w:p>
-        </w:tc>
-        <w:tc>
-          <w:tcPr>
-            <w:tcW w:w="2520" w:type="dxa"/>
+              <w:t xml:space="preserve">Landon </w:t>
+            </w:r>
+            <w:proofErr w:type="spellStart"/>
+            <w:r>
+              <w:rPr>
+                <w:sz w:val="20"/>
+                <w:szCs w:val="20"/>
+              </w:rPr>
+              <w:t>Wiswall</w:t>
+            </w:r>
+            <w:proofErr w:type="spellEnd"/>
+          </w:p>
+        </w:tc>
+        <w:tc>
+          <w:tcPr>
+            <w:tcW w:w="2519" w:type="dxa"/>
             <w:gridSpan w:val="3"/>
             <w:tcBorders>
               <w:top w:val="single" w:sz="4" w:space="0" w:color="BFBFBF" w:themeColor="background1" w:themeShade="BF"/>
@@ -706,7 +901,7 @@
         </w:tc>
         <w:tc>
           <w:tcPr>
-            <w:tcW w:w="3240" w:type="dxa"/>
+            <w:tcW w:w="3242" w:type="dxa"/>
             <w:gridSpan w:val="3"/>
             <w:tcBorders>
               <w:top w:val="single" w:sz="4" w:space="0" w:color="BFBFBF" w:themeColor="background1" w:themeShade="BF"/>
@@ -763,7 +958,7 @@
         </w:trPr>
         <w:tc>
           <w:tcPr>
-            <w:tcW w:w="1890" w:type="dxa"/>
+            <w:tcW w:w="1889" w:type="dxa"/>
             <w:tcBorders>
               <w:top w:val="single" w:sz="4" w:space="0" w:color="BFBFBF" w:themeColor="background1" w:themeShade="BF"/>
               <w:left w:val="single" w:sz="4" w:space="0" w:color="BFBFBF" w:themeColor="background1" w:themeShade="BF"/>
@@ -783,8 +978,8 @@
         </w:tc>
         <w:tc>
           <w:tcPr>
-            <w:tcW w:w="7560" w:type="dxa"/>
-            <w:gridSpan w:val="8"/>
+            <w:tcW w:w="5482" w:type="dxa"/>
+            <w:gridSpan w:val="6"/>
             <w:tcBorders>
               <w:top w:val="single" w:sz="4" w:space="0" w:color="BFBFBF" w:themeColor="background1" w:themeShade="BF"/>
               <w:left w:val="single" w:sz="4" w:space="0" w:color="BFBFBF" w:themeColor="background1" w:themeShade="BF"/>
@@ -802,6 +997,27 @@
             </w:r>
           </w:p>
         </w:tc>
+        <w:tc>
+          <w:tcPr>
+            <w:tcW w:w="2079" w:type="dxa"/>
+            <w:gridSpan w:val="2"/>
+            <w:tcBorders>
+              <w:top w:val="single" w:sz="4" w:space="0" w:color="BFBFBF" w:themeColor="background1" w:themeShade="BF"/>
+              <w:left w:val="single" w:sz="4" w:space="0" w:color="BFBFBF" w:themeColor="background1" w:themeShade="BF"/>
+              <w:right w:val="single" w:sz="4" w:space="0" w:color="BFBFBF" w:themeColor="background1" w:themeShade="BF"/>
+            </w:tcBorders>
+            <w:shd w:val="clear" w:color="auto" w:fill="4B7B8A" w:themeFill="accent1" w:themeFillShade="BF"/>
+            <w:vAlign w:val="center"/>
+          </w:tcPr>
+          <w:p>
+            <w:pPr>
+              <w:pStyle w:val="columnheadings"/>
+            </w:pPr>
+            <w:r>
+              <w:t>Date Completed</w:t>
+            </w:r>
+          </w:p>
+        </w:tc>
       </w:tr>
       <w:tr>
         <w:trPr>
@@ -810,7 +1026,7 @@
         </w:trPr>
         <w:tc>
           <w:tcPr>
-            <w:tcW w:w="1890" w:type="dxa"/>
+            <w:tcW w:w="1889" w:type="dxa"/>
             <w:tcBorders>
               <w:left w:val="single" w:sz="4" w:space="0" w:color="BFBFBF" w:themeColor="background1" w:themeShade="BF"/>
               <w:bottom w:val="single" w:sz="4" w:space="0" w:color="auto"/>
@@ -872,8 +1088,8 @@
         </w:tc>
         <w:tc>
           <w:tcPr>
-            <w:tcW w:w="7560" w:type="dxa"/>
-            <w:gridSpan w:val="8"/>
+            <w:tcW w:w="5482" w:type="dxa"/>
+            <w:gridSpan w:val="6"/>
             <w:tcBorders>
               <w:left w:val="single" w:sz="4" w:space="0" w:color="BFBFBF" w:themeColor="background1" w:themeShade="BF"/>
               <w:bottom w:val="single" w:sz="4" w:space="0" w:color="auto"/>
@@ -933,6 +1149,69 @@
             </w:r>
           </w:p>
         </w:tc>
+        <w:tc>
+          <w:tcPr>
+            <w:tcW w:w="2079" w:type="dxa"/>
+            <w:gridSpan w:val="2"/>
+            <w:tcBorders>
+              <w:left w:val="single" w:sz="4" w:space="0" w:color="BFBFBF" w:themeColor="background1" w:themeShade="BF"/>
+              <w:bottom w:val="single" w:sz="4" w:space="0" w:color="auto"/>
+              <w:right w:val="single" w:sz="4" w:space="0" w:color="BFBFBF" w:themeColor="background1" w:themeShade="BF"/>
+            </w:tcBorders>
+            <w:shd w:val="clear" w:color="auto" w:fill="FFFFFF"/>
+            <w:vAlign w:val="center"/>
+          </w:tcPr>
+          <w:p>
+            <w:pPr>
+              <w:rPr>
+                <w:rFonts w:ascii="Comic Sans MS" w:hAnsi="Comic Sans MS"/>
+                <w:sz w:val="18"/>
+                <w:szCs w:val="18"/>
+              </w:rPr>
+            </w:pPr>
+            <w:r>
+              <w:rPr>
+                <w:rFonts w:ascii="Comic Sans MS" w:hAnsi="Comic Sans MS"/>
+                <w:sz w:val="18"/>
+                <w:szCs w:val="18"/>
+              </w:rPr>
+              <w:fldChar w:fldCharType="begin"/>
+            </w:r>
+            <w:r>
+              <w:rPr>
+                <w:rFonts w:ascii="Comic Sans MS" w:hAnsi="Comic Sans MS"/>
+                <w:sz w:val="18"/>
+                <w:szCs w:val="18"/>
+              </w:rPr>
+              <w:instrText xml:space="preserve"> MERGEFIELD DateCompleted \* MERGEFORMAT </w:instrText>
+            </w:r>
+            <w:r>
+              <w:rPr>
+                <w:rFonts w:ascii="Comic Sans MS" w:hAnsi="Comic Sans MS"/>
+                <w:sz w:val="18"/>
+                <w:szCs w:val="18"/>
+              </w:rPr>
+              <w:fldChar w:fldCharType="separate"/>
+            </w:r>
+            <w:r>
+              <w:rPr>
+                <w:rFonts w:ascii="Comic Sans MS" w:hAnsi="Comic Sans MS"/>
+                <w:noProof/>
+                <w:sz w:val="18"/>
+                <w:szCs w:val="18"/>
+              </w:rPr>
+              <w:t>«DateCompleted»</w:t>
+            </w:r>
+            <w:r>
+              <w:rPr>
+                <w:rFonts w:ascii="Comic Sans MS" w:hAnsi="Comic Sans MS"/>
+                <w:sz w:val="18"/>
+                <w:szCs w:val="18"/>
+              </w:rPr>
+              <w:fldChar w:fldCharType="end"/>
+            </w:r>
+          </w:p>
+        </w:tc>
       </w:tr>
       <w:tr>
         <w:trPr>
@@ -941,7 +1220,7 @@
         </w:trPr>
         <w:tc>
           <w:tcPr>
-            <w:tcW w:w="8024" w:type="dxa"/>
+            <w:tcW w:w="8022" w:type="dxa"/>
             <w:gridSpan w:val="8"/>
             <w:tcBorders>
               <w:top w:val="single" w:sz="4" w:space="0" w:color="auto"/>
@@ -970,7 +1249,7 @@
         </w:tc>
         <w:tc>
           <w:tcPr>
-            <w:tcW w:w="1426" w:type="dxa"/>
+            <w:tcW w:w="1428" w:type="dxa"/>
             <w:tcBorders>
               <w:top w:val="single" w:sz="4" w:space="0" w:color="auto"/>
               <w:left w:val="single" w:sz="4" w:space="0" w:color="auto"/>
@@ -1004,7 +1283,7 @@
         </w:trPr>
         <w:tc>
           <w:tcPr>
-            <w:tcW w:w="8024" w:type="dxa"/>
+            <w:tcW w:w="8022" w:type="dxa"/>
             <w:gridSpan w:val="8"/>
             <w:tcBorders>
               <w:right w:val="single" w:sz="4" w:space="0" w:color="auto"/>
@@ -1032,7 +1311,7 @@
         </w:tc>
         <w:tc>
           <w:tcPr>
-            <w:tcW w:w="1426" w:type="dxa"/>
+            <w:tcW w:w="1428" w:type="dxa"/>
             <w:tcBorders>
               <w:top w:val="single" w:sz="4" w:space="0" w:color="auto"/>
               <w:left w:val="single" w:sz="4" w:space="0" w:color="auto"/>
@@ -1091,7 +1370,7 @@
         </w:trPr>
         <w:tc>
           <w:tcPr>
-            <w:tcW w:w="8024" w:type="dxa"/>
+            <w:tcW w:w="8022" w:type="dxa"/>
             <w:gridSpan w:val="8"/>
             <w:tcBorders>
               <w:right w:val="single" w:sz="4" w:space="0" w:color="auto"/>
@@ -1119,7 +1398,7 @@
         </w:tc>
         <w:tc>
           <w:tcPr>
-            <w:tcW w:w="1426" w:type="dxa"/>
+            <w:tcW w:w="1428" w:type="dxa"/>
             <w:tcBorders>
               <w:top w:val="single" w:sz="4" w:space="0" w:color="auto"/>
               <w:left w:val="single" w:sz="4" w:space="0" w:color="auto"/>
@@ -1153,7 +1432,7 @@
         </w:trPr>
         <w:tc>
           <w:tcPr>
-            <w:tcW w:w="8024" w:type="dxa"/>
+            <w:tcW w:w="8022" w:type="dxa"/>
             <w:gridSpan w:val="8"/>
             <w:tcBorders>
               <w:right w:val="single" w:sz="4" w:space="0" w:color="auto"/>
@@ -1171,8 +1450,6 @@
                 <w:rFonts w:ascii="Comic Sans MS" w:hAnsi="Comic Sans MS"/>
               </w:rPr>
             </w:pPr>
-            <w:bookmarkStart w:id="0" w:name="_GoBack"/>
-            <w:bookmarkEnd w:id="0"/>
             <w:r>
               <w:rPr>
                 <w:rFonts w:ascii="Comic Sans MS" w:hAnsi="Comic Sans MS"/>
@@ -1183,7 +1460,7 @@
         </w:tc>
         <w:tc>
           <w:tcPr>
-            <w:tcW w:w="1426" w:type="dxa"/>
+            <w:tcW w:w="1428" w:type="dxa"/>
             <w:tcBorders>
               <w:top w:val="single" w:sz="4" w:space="0" w:color="auto"/>
               <w:left w:val="single" w:sz="4" w:space="0" w:color="auto"/>
@@ -1242,7 +1519,7 @@
         </w:trPr>
         <w:tc>
           <w:tcPr>
-            <w:tcW w:w="1890" w:type="dxa"/>
+            <w:tcW w:w="1889" w:type="dxa"/>
             <w:shd w:val="clear" w:color="auto" w:fill="FFFFFF"/>
             <w:tcMar>
               <w:top w:w="0" w:type="dxa"/>
@@ -1298,7 +1575,7 @@
         </w:tc>
         <w:tc>
           <w:tcPr>
-            <w:tcW w:w="3434" w:type="dxa"/>
+            <w:tcW w:w="3433" w:type="dxa"/>
             <w:gridSpan w:val="4"/>
             <w:shd w:val="clear" w:color="auto" w:fill="FFFFFF"/>
             <w:vAlign w:val="bottom"/>
@@ -1320,7 +1597,7 @@
         </w:tc>
         <w:tc>
           <w:tcPr>
-            <w:tcW w:w="4126" w:type="dxa"/>
+            <w:tcW w:w="4128" w:type="dxa"/>
             <w:gridSpan w:val="4"/>
             <w:shd w:val="clear" w:color="auto" w:fill="FFFFFF"/>
             <w:vAlign w:val="center"/>
@@ -1358,7 +1635,15 @@
     <w:p/>
     <w:p>
       <w:r>
-        <w:t xml:space="preserve">Notice to Owner: Failure to pay for services can result in the filing of a mechanics lien on the property which is the subject of this invoice pursuant to chapter 429.080, RSMo. </w:t>
+        <w:t xml:space="preserve">Notice to Owner: Failure to pay for services can result in the filing of a mechanics lien on the property which is the subject of this invoice pursuant to chapter 429.080, </w:t>
+      </w:r>
+      <w:proofErr w:type="spellStart"/>
+      <w:r>
+        <w:t>RSMo</w:t>
+      </w:r>
+      <w:proofErr w:type="spellEnd"/>
+      <w:r>
+        <w:t xml:space="preserve">. </w:t>
       </w:r>
     </w:p>
     <w:p/>
@@ -1385,7 +1670,7 @@
 </file>
 
 <file path=word/styles.xml><?xml version="1.0" encoding="utf-8"?>
-<w:styles xmlns:mc="http://schemas.openxmlformats.org/markup-compatibility/2006" xmlns:r="http://schemas.openxmlformats.org/officeDocument/2006/relationships" xmlns:w="http://schemas.openxmlformats.org/wordprocessingml/2006/main" xmlns:w14="http://schemas.microsoft.com/office/word/2010/wordml" xmlns:w15="http://schemas.microsoft.com/office/word/2012/wordml" xmlns:w16se="http://schemas.microsoft.com/office/word/2015/wordml/symex" mc:Ignorable="w14 w15 w16se">
+<w:styles xmlns:mc="http://schemas.openxmlformats.org/markup-compatibility/2006" xmlns:r="http://schemas.openxmlformats.org/officeDocument/2006/relationships" xmlns:w="http://schemas.openxmlformats.org/wordprocessingml/2006/main" xmlns:w14="http://schemas.microsoft.com/office/word/2010/wordml" xmlns:w15="http://schemas.microsoft.com/office/word/2012/wordml" xmlns:w16cid="http://schemas.microsoft.com/office/word/2016/wordml/cid" xmlns:w16se="http://schemas.microsoft.com/office/word/2015/wordml/symex" mc:Ignorable="w14 w15 w16se w16cid">
   <w:docDefaults>
     <w:rPrDefault>
       <w:rPr>
@@ -1395,7 +1680,7 @@
     </w:rPrDefault>
     <w:pPrDefault/>
   </w:docDefaults>
-  <w:latentStyles w:defLockedState="0" w:defUIPriority="0" w:defSemiHidden="0" w:defUnhideWhenUsed="0" w:defQFormat="0" w:count="371">
+  <w:latentStyles w:defLockedState="0" w:defUIPriority="0" w:defSemiHidden="0" w:defUnhideWhenUsed="0" w:defQFormat="0" w:count="376">
     <w:lsdException w:name="Normal" w:qFormat="1"/>
     <w:lsdException w:name="heading 1" w:qFormat="1"/>
     <w:lsdException w:name="heading 2" w:qFormat="1"/>
@@ -1495,7 +1780,6 @@
     <w:lsdException w:name="HTML Sample" w:semiHidden="1" w:unhideWhenUsed="1"/>
     <w:lsdException w:name="HTML Typewriter" w:semiHidden="1" w:unhideWhenUsed="1"/>
     <w:lsdException w:name="HTML Variable" w:semiHidden="1" w:unhideWhenUsed="1"/>
-    <w:lsdException w:name="Normal Table" w:semiHidden="1" w:unhideWhenUsed="1"/>
     <w:lsdException w:name="annotation subject" w:semiHidden="1" w:unhideWhenUsed="1"/>
     <w:lsdException w:name="No List" w:semiHidden="1" w:unhideWhenUsed="1"/>
     <w:lsdException w:name="Outline List 1" w:semiHidden="1" w:unhideWhenUsed="1"/>
@@ -1538,11 +1822,8 @@
     <w:lsdException w:name="Table Contemporary" w:semiHidden="1" w:unhideWhenUsed="1"/>
     <w:lsdException w:name="Table Elegant" w:semiHidden="1" w:unhideWhenUsed="1"/>
     <w:lsdException w:name="Table Professional" w:semiHidden="1" w:unhideWhenUsed="1"/>
-    <w:lsdException w:name="Table Subtle 1" w:semiHidden="1" w:unhideWhenUsed="1"/>
     <w:lsdException w:name="Table Subtle 2" w:semiHidden="1" w:unhideWhenUsed="1"/>
     <w:lsdException w:name="Table Web 1" w:semiHidden="1" w:unhideWhenUsed="1"/>
-    <w:lsdException w:name="Table Web 2" w:semiHidden="1" w:unhideWhenUsed="1"/>
-    <w:lsdException w:name="Table Web 3" w:semiHidden="1" w:unhideWhenUsed="1"/>
     <w:lsdException w:name="Balloon Text" w:semiHidden="1" w:unhideWhenUsed="1"/>
     <w:lsdException w:name="Table Theme" w:semiHidden="1" w:unhideWhenUsed="1"/>
     <w:lsdException w:name="Placeholder Text" w:semiHidden="1" w:uiPriority="99"/>
@@ -1760,6 +2041,11 @@
     <w:lsdException w:name="List Table 5 Dark Accent 6" w:uiPriority="50"/>
     <w:lsdException w:name="List Table 6 Colorful Accent 6" w:uiPriority="51"/>
     <w:lsdException w:name="List Table 7 Colorful Accent 6" w:uiPriority="52"/>
+    <w:lsdException w:name="Mention" w:semiHidden="1" w:uiPriority="99" w:unhideWhenUsed="1"/>
+    <w:lsdException w:name="Smart Hyperlink" w:semiHidden="1" w:uiPriority="99" w:unhideWhenUsed="1"/>
+    <w:lsdException w:name="Hashtag" w:semiHidden="1" w:uiPriority="99" w:unhideWhenUsed="1"/>
+    <w:lsdException w:name="Unresolved Mention" w:semiHidden="1" w:uiPriority="99" w:unhideWhenUsed="1"/>
+    <w:lsdException w:name="Smart Link" w:semiHidden="1" w:uiPriority="99" w:unhideWhenUsed="1"/>
   </w:latentStyles>
   <w:style w:type="paragraph" w:default="1" w:styleId="Normal">
     <w:name w:val="Normal"/>
@@ -2294,7 +2580,7 @@
 </file>
 
 <file path=customXml/itemProps2.xml><?xml version="1.0" encoding="utf-8"?>
-<ds:datastoreItem xmlns:ds="http://schemas.openxmlformats.org/officeDocument/2006/customXml" ds:itemID="{B7780B4A-5993-4BDC-A996-914B1F479234}">
+<ds:datastoreItem xmlns:ds="http://schemas.openxmlformats.org/officeDocument/2006/customXml" ds:itemID="{F6BE4561-B982-5D4F-B48F-E578D37B3796}">
   <ds:schemaRefs>
     <ds:schemaRef ds:uri="http://schemas.openxmlformats.org/officeDocument/2006/bibliography"/>
   </ds:schemaRefs>

</xml_diff>

<commit_message>
Finishing up close timesheets job
</commit_message>
<xml_diff>
--- a/vueapi/InvoiceTemplate.docx
+++ b/vueapi/InvoiceTemplate.docx
@@ -1,10 +1,10 @@
 
 <file path=word/document.xml><?xml version="1.0" encoding="utf-8"?>
-<w:document xmlns:wpc="http://schemas.microsoft.com/office/word/2010/wordprocessingCanvas" xmlns:cx="http://schemas.microsoft.com/office/drawing/2014/chartex" xmlns:cx1="http://schemas.microsoft.com/office/drawing/2015/9/8/chartex" xmlns:cx2="http://schemas.microsoft.com/office/drawing/2015/10/21/chartex" xmlns:cx3="http://schemas.microsoft.com/office/drawing/2016/5/9/chartex" xmlns:cx4="http://schemas.microsoft.com/office/drawing/2016/5/10/chartex" xmlns:cx5="http://schemas.microsoft.com/office/drawing/2016/5/11/chartex" xmlns:cx6="http://schemas.microsoft.com/office/drawing/2016/5/12/chartex" xmlns:cx7="http://schemas.microsoft.com/office/drawing/2016/5/13/chartex" xmlns:cx8="http://schemas.microsoft.com/office/drawing/2016/5/14/chartex" xmlns:mc="http://schemas.openxmlformats.org/markup-compatibility/2006" xmlns:aink="http://schemas.microsoft.com/office/drawing/2016/ink" xmlns:am3d="http://schemas.microsoft.com/office/drawing/2017/model3d" xmlns:o="urn:schemas-microsoft-com:office:office" xmlns:r="http://schemas.openxmlformats.org/officeDocument/2006/relationships" xmlns:m="http://schemas.openxmlformats.org/officeDocument/2006/math" xmlns:v="urn:schemas-microsoft-com:vml" xmlns:wp14="http://schemas.microsoft.com/office/word/2010/wordprocessingDrawing" xmlns:wp="http://schemas.openxmlformats.org/drawingml/2006/wordprocessingDrawing" xmlns:w10="urn:schemas-microsoft-com:office:word" xmlns:w="http://schemas.openxmlformats.org/wordprocessingml/2006/main" xmlns:w14="http://schemas.microsoft.com/office/word/2010/wordml" xmlns:w15="http://schemas.microsoft.com/office/word/2012/wordml" xmlns:w16cid="http://schemas.microsoft.com/office/word/2016/wordml/cid" xmlns:w16se="http://schemas.microsoft.com/office/word/2015/wordml/symex" xmlns:wpg="http://schemas.microsoft.com/office/word/2010/wordprocessingGroup" xmlns:wpi="http://schemas.microsoft.com/office/word/2010/wordprocessingInk" xmlns:wne="http://schemas.microsoft.com/office/word/2006/wordml" xmlns:wps="http://schemas.microsoft.com/office/word/2010/wordprocessingShape" mc:Ignorable="w14 w15 w16se w16cid wp14">
+<w:document xmlns:wpc="http://schemas.microsoft.com/office/word/2010/wordprocessingCanvas" xmlns:cx="http://schemas.microsoft.com/office/drawing/2014/chartex" xmlns:cx1="http://schemas.microsoft.com/office/drawing/2015/9/8/chartex" xmlns:mc="http://schemas.openxmlformats.org/markup-compatibility/2006" xmlns:o="urn:schemas-microsoft-com:office:office" xmlns:r="http://schemas.openxmlformats.org/officeDocument/2006/relationships" xmlns:m="http://schemas.openxmlformats.org/officeDocument/2006/math" xmlns:v="urn:schemas-microsoft-com:vml" xmlns:wp14="http://schemas.microsoft.com/office/word/2010/wordprocessingDrawing" xmlns:wp="http://schemas.openxmlformats.org/drawingml/2006/wordprocessingDrawing" xmlns:w10="urn:schemas-microsoft-com:office:word" xmlns:w="http://schemas.openxmlformats.org/wordprocessingml/2006/main" xmlns:w14="http://schemas.microsoft.com/office/word/2010/wordml" xmlns:w15="http://schemas.microsoft.com/office/word/2012/wordml" xmlns:w16se="http://schemas.microsoft.com/office/word/2015/wordml/symex" xmlns:wpg="http://schemas.microsoft.com/office/word/2010/wordprocessingGroup" xmlns:wpi="http://schemas.microsoft.com/office/word/2010/wordprocessingInk" xmlns:wne="http://schemas.microsoft.com/office/word/2006/wordml" xmlns:wps="http://schemas.microsoft.com/office/word/2010/wordprocessingShape" mc:Ignorable="w14 w15 w16se wp14">
   <w:body>
     <w:tbl>
       <w:tblPr>
-        <w:tblW w:w="9450" w:type="dxa"/>
+        <w:tblW w:w="9540" w:type="dxa"/>
         <w:jc w:val="center"/>
         <w:tblLayout w:type="fixed"/>
         <w:tblCellMar>
@@ -20,9 +20,10 @@
         <w:gridCol w:w="914"/>
         <w:gridCol w:w="914"/>
         <w:gridCol w:w="886"/>
-        <w:gridCol w:w="1163"/>
-        <w:gridCol w:w="651"/>
+        <w:gridCol w:w="992"/>
+        <w:gridCol w:w="822"/>
         <w:gridCol w:w="1428"/>
+        <w:gridCol w:w="90"/>
       </w:tblGrid>
       <w:tr>
         <w:trPr>
@@ -96,7 +97,7 @@
                                       <wp:inline distT="0" distB="0" distL="0" distR="0" wp14:anchorId="1008149C" wp14:editId="7B095140">
                                         <wp:extent cx="1913763" cy="1107440"/>
                                         <wp:effectExtent l="0" t="0" r="4445" b="0"/>
-                                        <wp:docPr id="5" name="Picture 5"/>
+                                        <wp:docPr id="2" name="Picture 2"/>
                                         <wp:cNvGraphicFramePr>
                                           <a:graphicFrameLocks xmlns:a="http://schemas.openxmlformats.org/drawingml/2006/main" noChangeAspect="1"/>
                                         </wp:cNvGraphicFramePr>
@@ -155,13 +156,13 @@
                     </wp:anchor>
                   </w:drawing>
                 </mc:Choice>
-                <mc:Fallback>
+                <mc:Fallback xmlns:w16cid="http://schemas.microsoft.com/office/word/2016/wordml/cid" xmlns:am3d="http://schemas.microsoft.com/office/drawing/2017/model3d" xmlns:aink="http://schemas.microsoft.com/office/drawing/2016/ink" xmlns:cx8="http://schemas.microsoft.com/office/drawing/2016/5/14/chartex" xmlns:cx7="http://schemas.microsoft.com/office/drawing/2016/5/13/chartex" xmlns:cx6="http://schemas.microsoft.com/office/drawing/2016/5/12/chartex" xmlns:cx5="http://schemas.microsoft.com/office/drawing/2016/5/11/chartex" xmlns:cx4="http://schemas.microsoft.com/office/drawing/2016/5/10/chartex" xmlns:cx3="http://schemas.microsoft.com/office/drawing/2016/5/9/chartex" xmlns:cx2="http://schemas.microsoft.com/office/drawing/2015/10/21/chartex">
                   <w:pict>
                     <v:shapetype w14:anchorId="0AA98624" id="_x0000_t202" coordsize="21600,21600" o:spt="202" path="m,l,21600r21600,l21600,xe">
                       <v:stroke joinstyle="miter"/>
                       <v:path gradientshapeok="t" o:connecttype="rect"/>
                     </v:shapetype>
-                    <v:shape id="Text Box 8" o:spid="_x0000_s1026" type="#_x0000_t202" style="position:absolute;margin-left:149.85pt;margin-top:-.5pt;width:162.7pt;height:106.4pt;z-index:251659264;visibility:visible;mso-wrap-style:square;mso-width-percent:0;mso-height-percent:0;mso-wrap-distance-left:9pt;mso-wrap-distance-top:0;mso-wrap-distance-right:9pt;mso-wrap-distance-bottom:0;mso-position-horizontal:absolute;mso-position-horizontal-relative:text;mso-position-vertical:absolute;mso-position-vertical-relative:text;mso-width-percent:0;mso-height-percent:0;mso-width-relative:margin;mso-height-relative:margin;v-text-anchor:top" o:gfxdata="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" fillcolor="white [3201]" stroked="f" strokeweight=".5pt">
+                    <v:shape id="Text Box 8" o:spid="_x0000_s1026" type="#_x0000_t202" style="position:absolute;margin-left:149.85pt;margin-top:-.5pt;width:162.7pt;height:106.4pt;z-index:251659264;visibility:visible;mso-wrap-style:square;mso-width-percent:0;mso-height-percent:0;mso-wrap-distance-left:9pt;mso-wrap-distance-top:0;mso-wrap-distance-right:9pt;mso-wrap-distance-bottom:0;mso-position-horizontal:absolute;mso-position-horizontal-relative:text;mso-position-vertical:absolute;mso-position-vertical-relative:text;mso-width-percent:0;mso-height-percent:0;mso-width-relative:margin;mso-height-relative:margin;v-text-anchor:top" o:gfxdata="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" fillcolor="white [3201]" stroked="f" strokeweight=".5pt">
                       <v:textbox>
                         <w:txbxContent>
                           <w:p>
@@ -188,7 +189,7 @@
                                           <pic:cNvPicPr/>
                                         </pic:nvPicPr>
                                         <pic:blipFill>
-                                          <a:blip r:embed="rId6" cstate="print">
+                                          <a:blip r:embed="rId7" cstate="print">
                                             <a:extLst>
                                               <a:ext uri="{28A0092B-C50C-407E-A947-70E740481C1C}">
                                                 <a14:useLocalDpi xmlns:a14="http://schemas.microsoft.com/office/drawing/2010/main" val="0"/>
@@ -230,8 +231,8 @@
         </w:tc>
         <w:tc>
           <w:tcPr>
-            <w:tcW w:w="4128" w:type="dxa"/>
-            <w:gridSpan w:val="4"/>
+            <w:tcW w:w="4218" w:type="dxa"/>
+            <w:gridSpan w:val="5"/>
             <w:shd w:val="clear" w:color="auto" w:fill="FFFFFF"/>
             <w:vAlign w:val="center"/>
           </w:tcPr>
@@ -239,8 +240,6 @@
             <w:pPr>
               <w:pStyle w:val="DateandNumber"/>
             </w:pPr>
-            <w:bookmarkStart w:id="0" w:name="_GoBack"/>
-            <w:bookmarkEnd w:id="0"/>
             <w:r>
               <w:t>Date</w:t>
             </w:r>
@@ -250,27 +249,14 @@
             <w:r>
               <w:t xml:space="preserve"> </w:t>
             </w:r>
-            <w:r>
-              <w:fldChar w:fldCharType="begin"/>
-            </w:r>
-            <w:r>
-              <w:instrText xml:space="preserve"> MERGEFIELD  Date  \* MERGEFORMAT </w:instrText>
-            </w:r>
-            <w:r>
-              <w:fldChar w:fldCharType="separate"/>
-            </w:r>
-            <w:r>
-              <w:rPr>
-                <w:noProof/>
-              </w:rPr>
-              <w:t>«Date»</w:t>
-            </w:r>
-            <w:r>
-              <w:rPr>
-                <w:noProof/>
-              </w:rPr>
-              <w:fldChar w:fldCharType="end"/>
-            </w:r>
+            <w:fldSimple w:instr=" MERGEFIELD  Date  \* MERGEFORMAT ">
+              <w:r>
+                <w:rPr>
+                  <w:noProof/>
+                </w:rPr>
+                <w:t>«Date»</w:t>
+              </w:r>
+            </w:fldSimple>
           </w:p>
           <w:p>
             <w:pPr>
@@ -288,27 +274,14 @@
             <w:r>
               <w:t xml:space="preserve"> </w:t>
             </w:r>
-            <w:r>
-              <w:fldChar w:fldCharType="begin"/>
-            </w:r>
-            <w:r>
-              <w:instrText xml:space="preserve"> MERGEFIELD  InvoiceId  \* MERGEFORMAT </w:instrText>
-            </w:r>
-            <w:r>
-              <w:fldChar w:fldCharType="separate"/>
-            </w:r>
-            <w:r>
-              <w:rPr>
-                <w:noProof/>
-              </w:rPr>
-              <w:t>«InvoiceId»</w:t>
-            </w:r>
-            <w:r>
-              <w:rPr>
-                <w:noProof/>
-              </w:rPr>
-              <w:fldChar w:fldCharType="end"/>
-            </w:r>
+            <w:fldSimple w:instr=" MERGEFIELD  InvoiceId  \* MERGEFORMAT ">
+              <w:r>
+                <w:rPr>
+                  <w:noProof/>
+                </w:rPr>
+                <w:t>«InvoiceId»</w:t>
+              </w:r>
+            </w:fldSimple>
           </w:p>
           <w:p>
             <w:pPr>
@@ -319,6 +292,8 @@
       </w:tr>
       <w:tr>
         <w:trPr>
+          <w:gridAfter w:val="1"/>
+          <w:wAfter w:w="90" w:type="dxa"/>
           <w:trHeight w:val="2091"/>
           <w:jc w:val="center"/>
         </w:trPr>
@@ -411,29 +386,51 @@
                     </wp:anchor>
                   </w:drawing>
                 </mc:Choice>
-                <mc:Fallback>
+                <mc:Fallback xmlns:w16cid="http://schemas.microsoft.com/office/word/2016/wordml/cid" xmlns:am3d="http://schemas.microsoft.com/office/drawing/2017/model3d" xmlns:aink="http://schemas.microsoft.com/office/drawing/2016/ink" xmlns:cx8="http://schemas.microsoft.com/office/drawing/2016/5/14/chartex" xmlns:cx7="http://schemas.microsoft.com/office/drawing/2016/5/13/chartex" xmlns:cx6="http://schemas.microsoft.com/office/drawing/2016/5/12/chartex" xmlns:cx5="http://schemas.microsoft.com/office/drawing/2016/5/11/chartex" xmlns:cx4="http://schemas.microsoft.com/office/drawing/2016/5/10/chartex" xmlns:cx3="http://schemas.microsoft.com/office/drawing/2016/5/9/chartex" xmlns:cx2="http://schemas.microsoft.com/office/drawing/2015/10/21/chartex">
                   <w:pict>
-                    <v:rect w14:anchorId="75E142DD" id="Rectangle 44" o:spid="_x0000_s1026" style="position:absolute;margin-left:-23.75pt;margin-top:-81.1pt;width:7in;height:9in;flip:y;z-index:-251658240;visibility:visible;mso-wrap-style:square;mso-width-percent:0;mso-height-percent:0;mso-wrap-distance-left:9pt;mso-wrap-distance-top:0;mso-wrap-distance-right:9pt;mso-wrap-distance-bottom:0;mso-position-horizontal:absolute;mso-position-horizontal-relative:text;mso-position-vertical:absolute;mso-position-vertical-relative:text;mso-width-percent:0;mso-height-percent:0;mso-width-relative:page;mso-height-relative:page;v-text-anchor:top" o:gfxdata="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" filled="f" fillcolor="#f9faf0" strokecolor="#4b7b8a [2404]" strokeweight="2.5pt">
+                    <v:rect w14:anchorId="75E142DD" id="Rectangle 44" o:spid="_x0000_s1026" style="position:absolute;margin-left:-23.75pt;margin-top:-81.1pt;width:7in;height:9in;flip:y;z-index:-251658240;visibility:visible;mso-wrap-style:square;mso-width-percent:0;mso-height-percent:0;mso-wrap-distance-left:9pt;mso-wrap-distance-top:0;mso-wrap-distance-right:9pt;mso-wrap-distance-bottom:0;mso-position-horizontal:absolute;mso-position-horizontal-relative:text;mso-position-vertical:absolute;mso-position-vertical-relative:text;mso-width-percent:0;mso-height-percent:0;mso-width-relative:page;mso-height-relative:page;v-text-anchor:top" o:gfxdata="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" filled="f" fillcolor="#f9faf0" strokecolor="#4b7b8a [2404]" strokeweight="2.5pt">
                       <v:stroke linestyle="thickThin"/>
                     </v:rect>
                   </w:pict>
                 </mc:Fallback>
               </mc:AlternateContent>
             </w:r>
-            <w:r>
+            <w:fldSimple w:instr=" MERGEFIELD  BillingName  \* MERGEFORMAT ">
+              <w:r>
+                <w:rPr>
+                  <w:noProof/>
+                </w:rPr>
+                <w:t>«Billing Name»</w:t>
+              </w:r>
+            </w:fldSimple>
+          </w:p>
+          <w:p>
+            <w:pPr>
+              <w:pStyle w:val="leftalignedtext"/>
+            </w:pPr>
+            <w:r>
+              <w:rPr>
+                <w:noProof/>
+              </w:rPr>
               <w:fldChar w:fldCharType="begin"/>
             </w:r>
             <w:r>
-              <w:instrText xml:space="preserve"> MERGEFIELD  BillingName  \* MERGEFORMAT </w:instrText>
-            </w:r>
-            <w:r>
+              <w:rPr>
+                <w:noProof/>
+              </w:rPr>
+              <w:instrText xml:space="preserve"> MERGEFIELD BillingAddress \* MERGEFORMAT </w:instrText>
+            </w:r>
+            <w:r>
+              <w:rPr>
+                <w:noProof/>
+              </w:rPr>
               <w:fldChar w:fldCharType="separate"/>
             </w:r>
             <w:r>
               <w:rPr>
                 <w:noProof/>
               </w:rPr>
-              <w:t>«Billing Name»</w:t>
+              <w:t>«BillingAddress»</w:t>
             </w:r>
             <w:r>
               <w:rPr>
@@ -446,62 +443,14 @@
             <w:pPr>
               <w:pStyle w:val="leftalignedtext"/>
             </w:pPr>
-            <w:r>
-              <w:rPr>
-                <w:noProof/>
-              </w:rPr>
-              <w:fldChar w:fldCharType="begin"/>
-            </w:r>
-            <w:r>
-              <w:rPr>
-                <w:noProof/>
-              </w:rPr>
-              <w:instrText xml:space="preserve"> MERGEFIELD BillingAddress \* MERGEFORMAT </w:instrText>
-            </w:r>
-            <w:r>
-              <w:rPr>
-                <w:noProof/>
-              </w:rPr>
-              <w:fldChar w:fldCharType="separate"/>
-            </w:r>
-            <w:r>
-              <w:rPr>
-                <w:noProof/>
-              </w:rPr>
-              <w:t>«BillingAddress»</w:t>
-            </w:r>
-            <w:r>
-              <w:rPr>
-                <w:noProof/>
-              </w:rPr>
-              <w:fldChar w:fldCharType="end"/>
-            </w:r>
-          </w:p>
-          <w:p>
-            <w:pPr>
-              <w:pStyle w:val="leftalignedtext"/>
-            </w:pPr>
-            <w:r>
-              <w:fldChar w:fldCharType="begin"/>
-            </w:r>
-            <w:r>
-              <w:instrText xml:space="preserve"> MERGEFIELD  BillingJob  \* MERGEFORMAT </w:instrText>
-            </w:r>
-            <w:r>
-              <w:fldChar w:fldCharType="separate"/>
-            </w:r>
-            <w:r>
-              <w:rPr>
-                <w:noProof/>
-              </w:rPr>
-              <w:t>«Billing Job»</w:t>
-            </w:r>
-            <w:r>
-              <w:rPr>
-                <w:noProof/>
-              </w:rPr>
-              <w:fldChar w:fldCharType="end"/>
-            </w:r>
+            <w:fldSimple w:instr=" MERGEFIELD  BillingJob  \* MERGEFORMAT ">
+              <w:r>
+                <w:rPr>
+                  <w:noProof/>
+                </w:rPr>
+                <w:t>«Billing Job»</w:t>
+              </w:r>
+            </w:fldSimple>
           </w:p>
         </w:tc>
         <w:tc>
@@ -535,7 +484,7 @@
         </w:tc>
         <w:tc>
           <w:tcPr>
-            <w:tcW w:w="2049" w:type="dxa"/>
+            <w:tcW w:w="1878" w:type="dxa"/>
             <w:gridSpan w:val="2"/>
             <w:shd w:val="clear" w:color="auto" w:fill="auto"/>
           </w:tcPr>
@@ -550,7 +499,7 @@
         </w:tc>
         <w:tc>
           <w:tcPr>
-            <w:tcW w:w="2079" w:type="dxa"/>
+            <w:tcW w:w="2250" w:type="dxa"/>
             <w:gridSpan w:val="2"/>
             <w:shd w:val="clear" w:color="auto" w:fill="FFFFFF"/>
           </w:tcPr>
@@ -576,11 +525,9 @@
             <w:r>
               <w:t xml:space="preserve"> </w:t>
             </w:r>
-            <w:proofErr w:type="spellStart"/>
             <w:r>
               <w:t>Wiswall</w:t>
             </w:r>
-            <w:proofErr w:type="spellEnd"/>
           </w:p>
           <w:p>
             <w:pPr>
@@ -593,7 +540,10 @@
               <w:t xml:space="preserve">West Country </w:t>
             </w:r>
             <w:r>
-              <w:t>Hill Rd</w:t>
+              <w:t xml:space="preserve">Hill </w:t>
+            </w:r>
+            <w:r>
+              <w:t>Rd</w:t>
             </w:r>
             <w:r>
               <w:t xml:space="preserve">       </w:t>
@@ -614,6 +564,8 @@
             <w:r>
               <w:t>573-864-3817</w:t>
             </w:r>
+            <w:bookmarkStart w:id="0" w:name="_GoBack"/>
+            <w:bookmarkEnd w:id="0"/>
           </w:p>
         </w:tc>
       </w:tr>
@@ -624,8 +576,8 @@
         </w:trPr>
         <w:tc>
           <w:tcPr>
-            <w:tcW w:w="9450" w:type="dxa"/>
-            <w:gridSpan w:val="9"/>
+            <w:tcW w:w="9540" w:type="dxa"/>
+            <w:gridSpan w:val="10"/>
             <w:tcBorders>
               <w:bottom w:val="single" w:sz="4" w:space="0" w:color="BFBFBF" w:themeColor="background1" w:themeShade="BF"/>
             </w:tcBorders>
@@ -717,8 +669,8 @@
         </w:tc>
         <w:tc>
           <w:tcPr>
-            <w:tcW w:w="3242" w:type="dxa"/>
-            <w:gridSpan w:val="3"/>
+            <w:tcW w:w="3332" w:type="dxa"/>
+            <w:gridSpan w:val="4"/>
             <w:tcBorders>
               <w:top w:val="single" w:sz="4" w:space="0" w:color="BFBFBF" w:themeColor="background1" w:themeShade="BF"/>
               <w:left w:val="single" w:sz="4" w:space="0" w:color="BFBFBF" w:themeColor="background1" w:themeShade="BF"/>
@@ -770,17 +722,8 @@
                 <w:sz w:val="20"/>
                 <w:szCs w:val="20"/>
               </w:rPr>
-              <w:t xml:space="preserve">Landon </w:t>
-            </w:r>
-            <w:proofErr w:type="spellStart"/>
-            <w:r>
-              <w:rPr>
-                <w:sz w:val="20"/>
-                <w:szCs w:val="20"/>
-              </w:rPr>
-              <w:t>Wiswall</w:t>
-            </w:r>
-            <w:proofErr w:type="spellEnd"/>
+              <w:t>Landon Wiswall</w:t>
+            </w:r>
           </w:p>
         </w:tc>
         <w:tc>
@@ -901,8 +844,8 @@
         </w:tc>
         <w:tc>
           <w:tcPr>
-            <w:tcW w:w="3242" w:type="dxa"/>
-            <w:gridSpan w:val="3"/>
+            <w:tcW w:w="3332" w:type="dxa"/>
+            <w:gridSpan w:val="4"/>
             <w:tcBorders>
               <w:top w:val="single" w:sz="4" w:space="0" w:color="BFBFBF" w:themeColor="background1" w:themeShade="BF"/>
               <w:left w:val="single" w:sz="4" w:space="0" w:color="BFBFBF" w:themeColor="background1" w:themeShade="BF"/>
@@ -936,8 +879,8 @@
         </w:trPr>
         <w:tc>
           <w:tcPr>
-            <w:tcW w:w="9450" w:type="dxa"/>
-            <w:gridSpan w:val="9"/>
+            <w:tcW w:w="9540" w:type="dxa"/>
+            <w:gridSpan w:val="10"/>
             <w:tcBorders>
               <w:top w:val="single" w:sz="4" w:space="0" w:color="BFBFBF" w:themeColor="background1" w:themeShade="BF"/>
               <w:bottom w:val="single" w:sz="4" w:space="0" w:color="BFBFBF" w:themeColor="background1" w:themeShade="BF"/>
@@ -978,7 +921,7 @@
         </w:tc>
         <w:tc>
           <w:tcPr>
-            <w:tcW w:w="5482" w:type="dxa"/>
+            <w:tcW w:w="5311" w:type="dxa"/>
             <w:gridSpan w:val="6"/>
             <w:tcBorders>
               <w:top w:val="single" w:sz="4" w:space="0" w:color="BFBFBF" w:themeColor="background1" w:themeShade="BF"/>
@@ -999,8 +942,8 @@
         </w:tc>
         <w:tc>
           <w:tcPr>
-            <w:tcW w:w="2079" w:type="dxa"/>
-            <w:gridSpan w:val="2"/>
+            <w:tcW w:w="2340" w:type="dxa"/>
+            <w:gridSpan w:val="3"/>
             <w:tcBorders>
               <w:top w:val="single" w:sz="4" w:space="0" w:color="BFBFBF" w:themeColor="background1" w:themeShade="BF"/>
               <w:left w:val="single" w:sz="4" w:space="0" w:color="BFBFBF" w:themeColor="background1" w:themeShade="BF"/>
@@ -1088,7 +1031,7 @@
         </w:tc>
         <w:tc>
           <w:tcPr>
-            <w:tcW w:w="5482" w:type="dxa"/>
+            <w:tcW w:w="5311" w:type="dxa"/>
             <w:gridSpan w:val="6"/>
             <w:tcBorders>
               <w:left w:val="single" w:sz="4" w:space="0" w:color="BFBFBF" w:themeColor="background1" w:themeShade="BF"/>
@@ -1151,8 +1094,8 @@
         </w:tc>
         <w:tc>
           <w:tcPr>
-            <w:tcW w:w="2079" w:type="dxa"/>
-            <w:gridSpan w:val="2"/>
+            <w:tcW w:w="2340" w:type="dxa"/>
+            <w:gridSpan w:val="3"/>
             <w:tcBorders>
               <w:left w:val="single" w:sz="4" w:space="0" w:color="BFBFBF" w:themeColor="background1" w:themeShade="BF"/>
               <w:bottom w:val="single" w:sz="4" w:space="0" w:color="auto"/>
@@ -1249,7 +1192,8 @@
         </w:tc>
         <w:tc>
           <w:tcPr>
-            <w:tcW w:w="1428" w:type="dxa"/>
+            <w:tcW w:w="1518" w:type="dxa"/>
+            <w:gridSpan w:val="2"/>
             <w:tcBorders>
               <w:top w:val="single" w:sz="4" w:space="0" w:color="auto"/>
               <w:left w:val="single" w:sz="4" w:space="0" w:color="auto"/>
@@ -1311,7 +1255,8 @@
         </w:tc>
         <w:tc>
           <w:tcPr>
-            <w:tcW w:w="1428" w:type="dxa"/>
+            <w:tcW w:w="1518" w:type="dxa"/>
+            <w:gridSpan w:val="2"/>
             <w:tcBorders>
               <w:top w:val="single" w:sz="4" w:space="0" w:color="auto"/>
               <w:left w:val="single" w:sz="4" w:space="0" w:color="auto"/>
@@ -1398,7 +1343,8 @@
         </w:tc>
         <w:tc>
           <w:tcPr>
-            <w:tcW w:w="1428" w:type="dxa"/>
+            <w:tcW w:w="1518" w:type="dxa"/>
+            <w:gridSpan w:val="2"/>
             <w:tcBorders>
               <w:top w:val="single" w:sz="4" w:space="0" w:color="auto"/>
               <w:left w:val="single" w:sz="4" w:space="0" w:color="auto"/>
@@ -1460,7 +1406,8 @@
         </w:tc>
         <w:tc>
           <w:tcPr>
-            <w:tcW w:w="1428" w:type="dxa"/>
+            <w:tcW w:w="1518" w:type="dxa"/>
+            <w:gridSpan w:val="2"/>
             <w:tcBorders>
               <w:top w:val="single" w:sz="4" w:space="0" w:color="auto"/>
               <w:left w:val="single" w:sz="4" w:space="0" w:color="auto"/>
@@ -1597,8 +1544,8 @@
         </w:tc>
         <w:tc>
           <w:tcPr>
-            <w:tcW w:w="4128" w:type="dxa"/>
-            <w:gridSpan w:val="4"/>
+            <w:tcW w:w="4218" w:type="dxa"/>
+            <w:gridSpan w:val="5"/>
             <w:shd w:val="clear" w:color="auto" w:fill="FFFFFF"/>
             <w:vAlign w:val="center"/>
           </w:tcPr>
@@ -1635,15 +1582,7 @@
     <w:p/>
     <w:p>
       <w:r>
-        <w:t xml:space="preserve">Notice to Owner: Failure to pay for services can result in the filing of a mechanics lien on the property which is the subject of this invoice pursuant to chapter 429.080, </w:t>
-      </w:r>
-      <w:proofErr w:type="spellStart"/>
-      <w:r>
-        <w:t>RSMo</w:t>
-      </w:r>
-      <w:proofErr w:type="spellEnd"/>
-      <w:r>
-        <w:t xml:space="preserve">. </w:t>
+        <w:t xml:space="preserve">Notice to Owner: Failure to pay for services can result in the filing of a mechanics lien on the property which is the subject of this invoice pursuant to chapter 429.080, RSMo. </w:t>
       </w:r>
     </w:p>
     <w:p/>
@@ -1670,7 +1609,7 @@
 </file>
 
 <file path=word/styles.xml><?xml version="1.0" encoding="utf-8"?>
-<w:styles xmlns:mc="http://schemas.openxmlformats.org/markup-compatibility/2006" xmlns:r="http://schemas.openxmlformats.org/officeDocument/2006/relationships" xmlns:w="http://schemas.openxmlformats.org/wordprocessingml/2006/main" xmlns:w14="http://schemas.microsoft.com/office/word/2010/wordml" xmlns:w15="http://schemas.microsoft.com/office/word/2012/wordml" xmlns:w16cid="http://schemas.microsoft.com/office/word/2016/wordml/cid" xmlns:w16se="http://schemas.microsoft.com/office/word/2015/wordml/symex" mc:Ignorable="w14 w15 w16se w16cid">
+<w:styles xmlns:mc="http://schemas.openxmlformats.org/markup-compatibility/2006" xmlns:r="http://schemas.openxmlformats.org/officeDocument/2006/relationships" xmlns:w="http://schemas.openxmlformats.org/wordprocessingml/2006/main" xmlns:w14="http://schemas.microsoft.com/office/word/2010/wordml" xmlns:w15="http://schemas.microsoft.com/office/word/2012/wordml" xmlns:w16se="http://schemas.microsoft.com/office/word/2015/wordml/symex" mc:Ignorable="w14 w15 w16se">
   <w:docDefaults>
     <w:rPrDefault>
       <w:rPr>
@@ -1680,7 +1619,7 @@
     </w:rPrDefault>
     <w:pPrDefault/>
   </w:docDefaults>
-  <w:latentStyles w:defLockedState="0" w:defUIPriority="0" w:defSemiHidden="0" w:defUnhideWhenUsed="0" w:defQFormat="0" w:count="376">
+  <w:latentStyles w:defLockedState="0" w:defUIPriority="0" w:defSemiHidden="0" w:defUnhideWhenUsed="0" w:defQFormat="0" w:count="371">
     <w:lsdException w:name="Normal" w:qFormat="1"/>
     <w:lsdException w:name="heading 1" w:qFormat="1"/>
     <w:lsdException w:name="heading 2" w:qFormat="1"/>
@@ -1780,6 +1719,7 @@
     <w:lsdException w:name="HTML Sample" w:semiHidden="1" w:unhideWhenUsed="1"/>
     <w:lsdException w:name="HTML Typewriter" w:semiHidden="1" w:unhideWhenUsed="1"/>
     <w:lsdException w:name="HTML Variable" w:semiHidden="1" w:unhideWhenUsed="1"/>
+    <w:lsdException w:name="Normal Table" w:semiHidden="1" w:unhideWhenUsed="1"/>
     <w:lsdException w:name="annotation subject" w:semiHidden="1" w:unhideWhenUsed="1"/>
     <w:lsdException w:name="No List" w:semiHidden="1" w:unhideWhenUsed="1"/>
     <w:lsdException w:name="Outline List 1" w:semiHidden="1" w:unhideWhenUsed="1"/>
@@ -1822,8 +1762,11 @@
     <w:lsdException w:name="Table Contemporary" w:semiHidden="1" w:unhideWhenUsed="1"/>
     <w:lsdException w:name="Table Elegant" w:semiHidden="1" w:unhideWhenUsed="1"/>
     <w:lsdException w:name="Table Professional" w:semiHidden="1" w:unhideWhenUsed="1"/>
+    <w:lsdException w:name="Table Subtle 1" w:semiHidden="1" w:unhideWhenUsed="1"/>
     <w:lsdException w:name="Table Subtle 2" w:semiHidden="1" w:unhideWhenUsed="1"/>
     <w:lsdException w:name="Table Web 1" w:semiHidden="1" w:unhideWhenUsed="1"/>
+    <w:lsdException w:name="Table Web 2" w:semiHidden="1" w:unhideWhenUsed="1"/>
+    <w:lsdException w:name="Table Web 3" w:semiHidden="1" w:unhideWhenUsed="1"/>
     <w:lsdException w:name="Balloon Text" w:semiHidden="1" w:unhideWhenUsed="1"/>
     <w:lsdException w:name="Table Theme" w:semiHidden="1" w:unhideWhenUsed="1"/>
     <w:lsdException w:name="Placeholder Text" w:semiHidden="1" w:uiPriority="99"/>
@@ -2041,11 +1984,6 @@
     <w:lsdException w:name="List Table 5 Dark Accent 6" w:uiPriority="50"/>
     <w:lsdException w:name="List Table 6 Colorful Accent 6" w:uiPriority="51"/>
     <w:lsdException w:name="List Table 7 Colorful Accent 6" w:uiPriority="52"/>
-    <w:lsdException w:name="Mention" w:semiHidden="1" w:uiPriority="99" w:unhideWhenUsed="1"/>
-    <w:lsdException w:name="Smart Hyperlink" w:semiHidden="1" w:uiPriority="99" w:unhideWhenUsed="1"/>
-    <w:lsdException w:name="Hashtag" w:semiHidden="1" w:uiPriority="99" w:unhideWhenUsed="1"/>
-    <w:lsdException w:name="Unresolved Mention" w:semiHidden="1" w:uiPriority="99" w:unhideWhenUsed="1"/>
-    <w:lsdException w:name="Smart Link" w:semiHidden="1" w:uiPriority="99" w:unhideWhenUsed="1"/>
   </w:latentStyles>
   <w:style w:type="paragraph" w:default="1" w:styleId="Normal">
     <w:name w:val="Normal"/>
@@ -2580,7 +2518,7 @@
 </file>
 
 <file path=customXml/itemProps2.xml><?xml version="1.0" encoding="utf-8"?>
-<ds:datastoreItem xmlns:ds="http://schemas.openxmlformats.org/officeDocument/2006/customXml" ds:itemID="{F6BE4561-B982-5D4F-B48F-E578D37B3796}">
+<ds:datastoreItem xmlns:ds="http://schemas.openxmlformats.org/officeDocument/2006/customXml" ds:itemID="{A7F90EAF-290E-42E7-BBD1-583E2E434D32}">
   <ds:schemaRefs>
     <ds:schemaRef ds:uri="http://schemas.openxmlformats.org/officeDocument/2006/bibliography"/>
   </ds:schemaRefs>

</xml_diff>